<commit_message>
Apunts i bases de dates
</commit_message>
<xml_diff>
--- a/PHP/Apunts/T.15 - T.16 Apunts Base de Dades - My SQL.docx
+++ b/PHP/Apunts/T.15 - T.16 Apunts Base de Dades - My SQL.docx
@@ -21618,6 +21618,12 @@
         </w:rPr>
         <w:t>Escalonadas</w:t>
       </w:r>
+      <w:r>
+        <w:rPr>
+          <w:rFonts w:ascii="Arial" w:hAnsi="Arial" w:cs="Arial"/>
+        </w:rPr>
+        <w:t xml:space="preserve">: Tendremos un criterio respecto a la subconsulta. </w:t>
+      </w:r>
     </w:p>
     <w:p>
       <w:pPr>
@@ -21626,6 +21632,52 @@
           <w:ilvl w:val="0"/>
           <w:numId w:val="30"/>
         </w:numPr>
+        <w:shd w:val="clear" w:color="auto" w:fill="F3F3F3"/>
+        <w:spacing w:after="0" w:line="240" w:lineRule="auto"/>
+        <w:jc w:val="center"/>
+        <w:rPr>
+          <w:rFonts w:ascii="Arial" w:eastAsia="Times New Roman" w:hAnsi="Arial" w:cs="Arial"/>
+          <w:color w:val="0A0A0A"/>
+          <w:sz w:val="24"/>
+          <w:szCs w:val="24"/>
+          <w:lang w:val="en-US" w:eastAsia="es-ES"/>
+        </w:rPr>
+      </w:pPr>
+      <w:r>
+        <w:rPr>
+          <w:rFonts w:ascii="Arial" w:eastAsia="Times New Roman" w:hAnsi="Arial" w:cs="Arial"/>
+          <w:color w:val="0A0A0A"/>
+          <w:sz w:val="24"/>
+          <w:szCs w:val="24"/>
+          <w:lang w:val="en-US" w:eastAsia="es-ES"/>
+        </w:rPr>
+        <w:t>SELECT AVG(</w:t>
+      </w:r>
+      <w:proofErr w:type="spellStart"/>
+      <w:r>
+        <w:rPr>
+          <w:rFonts w:ascii="Arial" w:eastAsia="Times New Roman" w:hAnsi="Arial" w:cs="Arial"/>
+          <w:color w:val="0A0A0A"/>
+          <w:sz w:val="24"/>
+          <w:szCs w:val="24"/>
+          <w:lang w:val="en-US" w:eastAsia="es-ES"/>
+        </w:rPr>
+        <w:t>edad</w:t>
+      </w:r>
+      <w:proofErr w:type="spellEnd"/>
+      <w:r>
+        <w:rPr>
+          <w:rFonts w:ascii="Arial" w:eastAsia="Times New Roman" w:hAnsi="Arial" w:cs="Arial"/>
+          <w:color w:val="0A0A0A"/>
+          <w:sz w:val="24"/>
+          <w:szCs w:val="24"/>
+          <w:lang w:val="en-US" w:eastAsia="es-ES"/>
+        </w:rPr>
+        <w:t>) FROM Persona</w:t>
+      </w:r>
+    </w:p>
+    <w:p>
+      <w:pPr>
         <w:tabs>
           <w:tab w:val="left" w:pos="3366"/>
         </w:tabs>
@@ -21638,16 +21690,11 @@
         <w:rPr>
           <w:rFonts w:ascii="Arial" w:hAnsi="Arial" w:cs="Arial"/>
         </w:rPr>
-        <w:t>De lista</w:t>
-      </w:r>
-    </w:p>
-    <w:p>
-      <w:pPr>
-        <w:pStyle w:val="Prrafodelista"/>
-        <w:numPr>
-          <w:ilvl w:val="0"/>
-          <w:numId w:val="30"/>
-        </w:numPr>
+        <w:t xml:space="preserve">En este caso estaría calculando la edad media del campo edad de la tabla persona. </w:t>
+      </w:r>
+    </w:p>
+    <w:p>
+      <w:pPr>
         <w:tabs>
           <w:tab w:val="left" w:pos="3366"/>
         </w:tabs>
@@ -21660,7 +21707,191 @@
         <w:rPr>
           <w:rFonts w:ascii="Arial" w:hAnsi="Arial" w:cs="Arial"/>
         </w:rPr>
-        <w:t>Correlacionada</w:t>
+        <w:t xml:space="preserve">*Posteriormente esto acaba derivando </w:t>
+      </w:r>
+      <w:r>
+        <w:rPr>
+          <w:rFonts w:ascii="Arial" w:hAnsi="Arial" w:cs="Arial"/>
+        </w:rPr>
+        <w:t xml:space="preserve">en la consulta: </w:t>
+      </w:r>
+    </w:p>
+    <w:p>
+      <w:pPr>
+        <w:shd w:val="clear" w:color="auto" w:fill="F3F3F3"/>
+        <w:spacing w:after="0" w:line="240" w:lineRule="auto"/>
+        <w:jc w:val="center"/>
+        <w:rPr>
+          <w:rFonts w:ascii="Arial" w:eastAsia="Times New Roman" w:hAnsi="Arial" w:cs="Arial"/>
+          <w:color w:val="0A0A0A"/>
+          <w:sz w:val="24"/>
+          <w:szCs w:val="24"/>
+          <w:lang w:eastAsia="es-ES"/>
+        </w:rPr>
+      </w:pPr>
+      <w:proofErr w:type="spellStart"/>
+      <w:r>
+        <w:rPr>
+          <w:rFonts w:ascii="Arial" w:eastAsia="Times New Roman" w:hAnsi="Arial" w:cs="Arial"/>
+          <w:color w:val="0A0A0A"/>
+          <w:sz w:val="24"/>
+          <w:szCs w:val="24"/>
+          <w:lang w:eastAsia="es-ES"/>
+        </w:rPr>
+        <w:t>Select</w:t>
+      </w:r>
+      <w:proofErr w:type="spellEnd"/>
+      <w:r>
+        <w:rPr>
+          <w:rFonts w:ascii="Arial" w:eastAsia="Times New Roman" w:hAnsi="Arial" w:cs="Arial"/>
+          <w:color w:val="0A0A0A"/>
+          <w:sz w:val="24"/>
+          <w:szCs w:val="24"/>
+          <w:lang w:eastAsia="es-ES"/>
+        </w:rPr>
+        <w:t xml:space="preserve"> Nombre, Apellidos</w:t>
+      </w:r>
+    </w:p>
+    <w:p>
+      <w:pPr>
+        <w:shd w:val="clear" w:color="auto" w:fill="F3F3F3"/>
+        <w:spacing w:after="0" w:line="240" w:lineRule="auto"/>
+        <w:jc w:val="center"/>
+        <w:rPr>
+          <w:rFonts w:ascii="Arial" w:eastAsia="Times New Roman" w:hAnsi="Arial" w:cs="Arial"/>
+          <w:color w:val="0A0A0A"/>
+          <w:sz w:val="24"/>
+          <w:szCs w:val="24"/>
+          <w:lang w:eastAsia="es-ES"/>
+        </w:rPr>
+      </w:pPr>
+      <w:r>
+        <w:rPr>
+          <w:rFonts w:ascii="Arial" w:eastAsia="Times New Roman" w:hAnsi="Arial" w:cs="Arial"/>
+          <w:color w:val="0A0A0A"/>
+          <w:sz w:val="24"/>
+          <w:szCs w:val="24"/>
+          <w:lang w:eastAsia="es-ES"/>
+        </w:rPr>
+        <w:t>FROM Persona</w:t>
+      </w:r>
+    </w:p>
+    <w:p>
+      <w:pPr>
+        <w:shd w:val="clear" w:color="auto" w:fill="F3F3F3"/>
+        <w:spacing w:after="0" w:line="240" w:lineRule="auto"/>
+        <w:jc w:val="center"/>
+        <w:rPr>
+          <w:rFonts w:ascii="Arial" w:eastAsia="Times New Roman" w:hAnsi="Arial" w:cs="Arial"/>
+          <w:color w:val="0A0A0A"/>
+          <w:sz w:val="24"/>
+          <w:szCs w:val="24"/>
+          <w:lang w:eastAsia="es-ES"/>
+        </w:rPr>
+      </w:pPr>
+      <w:r>
+        <w:rPr>
+          <w:rFonts w:ascii="Arial" w:eastAsia="Times New Roman" w:hAnsi="Arial" w:cs="Arial"/>
+          <w:color w:val="0A0A0A"/>
+          <w:sz w:val="24"/>
+          <w:szCs w:val="24"/>
+          <w:lang w:eastAsia="es-ES"/>
+        </w:rPr>
+        <w:t>WHERE Edad &lt; (</w:t>
+      </w:r>
+    </w:p>
+    <w:p>
+      <w:pPr>
+        <w:shd w:val="clear" w:color="auto" w:fill="F3F3F3"/>
+        <w:spacing w:after="0" w:line="240" w:lineRule="auto"/>
+        <w:jc w:val="center"/>
+        <w:rPr>
+          <w:rFonts w:ascii="Arial" w:eastAsia="Times New Roman" w:hAnsi="Arial" w:cs="Arial"/>
+          <w:color w:val="0A0A0A"/>
+          <w:sz w:val="24"/>
+          <w:szCs w:val="24"/>
+          <w:lang w:val="en-US" w:eastAsia="es-ES"/>
+        </w:rPr>
+      </w:pPr>
+      <w:r>
+        <w:rPr>
+          <w:rFonts w:ascii="Arial" w:eastAsia="Times New Roman" w:hAnsi="Arial" w:cs="Arial"/>
+          <w:color w:val="0A0A0A"/>
+          <w:sz w:val="24"/>
+          <w:szCs w:val="24"/>
+          <w:lang w:val="en-US" w:eastAsia="es-ES"/>
+        </w:rPr>
+        <w:t>SELECT AVG(</w:t>
+      </w:r>
+      <w:proofErr w:type="spellStart"/>
+      <w:r>
+        <w:rPr>
+          <w:rFonts w:ascii="Arial" w:eastAsia="Times New Roman" w:hAnsi="Arial" w:cs="Arial"/>
+          <w:color w:val="0A0A0A"/>
+          <w:sz w:val="24"/>
+          <w:szCs w:val="24"/>
+          <w:lang w:val="en-US" w:eastAsia="es-ES"/>
+        </w:rPr>
+        <w:t>edad</w:t>
+      </w:r>
+      <w:proofErr w:type="spellEnd"/>
+      <w:r>
+        <w:rPr>
+          <w:rFonts w:ascii="Arial" w:eastAsia="Times New Roman" w:hAnsi="Arial" w:cs="Arial"/>
+          <w:color w:val="0A0A0A"/>
+          <w:sz w:val="24"/>
+          <w:szCs w:val="24"/>
+          <w:lang w:val="en-US" w:eastAsia="es-ES"/>
+        </w:rPr>
+        <w:t>)</w:t>
+      </w:r>
+    </w:p>
+    <w:p>
+      <w:pPr>
+        <w:shd w:val="clear" w:color="auto" w:fill="F3F3F3"/>
+        <w:spacing w:after="0" w:line="240" w:lineRule="auto"/>
+        <w:jc w:val="center"/>
+        <w:rPr>
+          <w:rFonts w:ascii="Arial" w:eastAsia="Times New Roman" w:hAnsi="Arial" w:cs="Arial"/>
+          <w:color w:val="0A0A0A"/>
+          <w:sz w:val="24"/>
+          <w:szCs w:val="24"/>
+          <w:lang w:val="en-US" w:eastAsia="es-ES"/>
+        </w:rPr>
+      </w:pPr>
+      <w:r>
+        <w:rPr>
+          <w:rFonts w:ascii="Arial" w:eastAsia="Times New Roman" w:hAnsi="Arial" w:cs="Arial"/>
+          <w:color w:val="0A0A0A"/>
+          <w:sz w:val="24"/>
+          <w:szCs w:val="24"/>
+          <w:lang w:val="en-US" w:eastAsia="es-ES"/>
+        </w:rPr>
+        <w:t>FROM Persona</w:t>
+      </w:r>
+    </w:p>
+    <w:p>
+      <w:pPr>
+        <w:shd w:val="clear" w:color="auto" w:fill="F3F3F3"/>
+        <w:spacing w:after="0" w:line="240" w:lineRule="auto"/>
+        <w:jc w:val="center"/>
+        <w:rPr>
+          <w:rFonts w:ascii="Arial" w:eastAsia="Times New Roman" w:hAnsi="Arial" w:cs="Arial"/>
+          <w:color w:val="0A0A0A"/>
+          <w:sz w:val="24"/>
+          <w:szCs w:val="24"/>
+          <w:lang w:val="en-US" w:eastAsia="es-ES"/>
+        </w:rPr>
+      </w:pPr>
+      <w:r>
+        <w:rPr>
+          <w:rFonts w:ascii="Arial" w:eastAsia="Times New Roman" w:hAnsi="Arial" w:cs="Arial"/>
+          <w:color w:val="0A0A0A"/>
+          <w:sz w:val="24"/>
+          <w:szCs w:val="24"/>
+          <w:lang w:val="en-US" w:eastAsia="es-ES"/>
+        </w:rPr>
+        <w:t>)</w:t>
       </w:r>
     </w:p>
     <w:p>
@@ -21671,17 +21902,17 @@
         <w:jc w:val="both"/>
         <w:rPr>
           <w:rFonts w:ascii="Arial" w:hAnsi="Arial" w:cs="Arial"/>
-        </w:rPr>
-      </w:pPr>
-      <w:r>
-        <w:rPr>
-          <w:rFonts w:ascii="Arial" w:hAnsi="Arial" w:cs="Arial"/>
-        </w:rPr>
-        <w:t xml:space="preserve">Vamos a establecer un SELECT hijo. Mediante una lista, podremos hacer el filtro de otra consulta. </w:t>
-      </w:r>
-    </w:p>
-    <w:p>
-      <w:pPr>
+          <w:lang w:val="en-US"/>
+        </w:rPr>
+      </w:pPr>
+    </w:p>
+    <w:p>
+      <w:pPr>
+        <w:pStyle w:val="Prrafodelista"/>
+        <w:numPr>
+          <w:ilvl w:val="0"/>
+          <w:numId w:val="30"/>
+        </w:numPr>
         <w:tabs>
           <w:tab w:val="left" w:pos="3366"/>
         </w:tabs>
@@ -21694,57 +21925,39 @@
         <w:rPr>
           <w:rFonts w:ascii="Arial" w:hAnsi="Arial" w:cs="Arial"/>
         </w:rPr>
-        <w:t xml:space="preserve">Veremos tres operadores nuevos que son el IN, ANY, ALL: *Hay un </w:t>
-      </w:r>
-      <w:proofErr w:type="spellStart"/>
-      <w:r>
-        <w:rPr>
-          <w:rFonts w:ascii="Arial" w:hAnsi="Arial" w:cs="Arial"/>
-        </w:rPr>
-        <w:t>Jambord</w:t>
-      </w:r>
-      <w:proofErr w:type="spellEnd"/>
-      <w:r>
-        <w:rPr>
-          <w:rFonts w:ascii="Arial" w:hAnsi="Arial" w:cs="Arial"/>
-        </w:rPr>
-        <w:t xml:space="preserve"> que explica lo de los 3. A veces es algo complicado de entender. </w:t>
-      </w:r>
-    </w:p>
-    <w:p>
-      <w:pPr>
-        <w:pStyle w:val="Prrafodelista"/>
-        <w:numPr>
-          <w:ilvl w:val="0"/>
-          <w:numId w:val="31"/>
-        </w:numPr>
+        <w:t>De lista</w:t>
+      </w:r>
+    </w:p>
+    <w:p>
+      <w:pPr>
         <w:tabs>
           <w:tab w:val="left" w:pos="3366"/>
         </w:tabs>
-        <w:jc w:val="both"/>
-        <w:rPr>
-          <w:rFonts w:ascii="Arial" w:hAnsi="Arial" w:cs="Arial"/>
-        </w:rPr>
-      </w:pPr>
-      <w:r>
-        <w:rPr>
-          <w:rFonts w:ascii="Arial" w:hAnsi="Arial" w:cs="Arial"/>
-        </w:rPr>
-        <w:t xml:space="preserve">Cuando hablamos de ANY: Hablamos de cualquier de ellos. Es decir, cualquier que esté por debajo del número que estamos buscando, </w:t>
-      </w:r>
-      <w:proofErr w:type="spellStart"/>
-      <w:r>
-        <w:rPr>
-          <w:rFonts w:ascii="Arial" w:hAnsi="Arial" w:cs="Arial"/>
-        </w:rPr>
-        <w:t>porejemplo</w:t>
-      </w:r>
-      <w:proofErr w:type="spellEnd"/>
-      <w:r>
-        <w:rPr>
-          <w:rFonts w:ascii="Arial" w:hAnsi="Arial" w:cs="Arial"/>
-        </w:rPr>
-        <w:t xml:space="preserve">. Normalmente el ANY compara el menor. </w:t>
+        <w:ind w:left="360"/>
+        <w:jc w:val="both"/>
+        <w:rPr>
+          <w:rFonts w:ascii="Arial" w:hAnsi="Arial" w:cs="Arial"/>
+        </w:rPr>
+      </w:pPr>
+      <w:r>
+        <w:rPr>
+          <w:rFonts w:ascii="Arial" w:hAnsi="Arial" w:cs="Arial"/>
+        </w:rPr>
+        <w:t xml:space="preserve">El resultado de esa subconsulta será una lista de precios. El </w:t>
+      </w:r>
+      <w:proofErr w:type="spellStart"/>
+      <w:r>
+        <w:rPr>
+          <w:rFonts w:ascii="Arial" w:hAnsi="Arial" w:cs="Arial"/>
+        </w:rPr>
+        <w:t>select</w:t>
+      </w:r>
+      <w:proofErr w:type="spellEnd"/>
+      <w:r>
+        <w:rPr>
+          <w:rFonts w:ascii="Arial" w:hAnsi="Arial" w:cs="Arial"/>
+        </w:rPr>
+        <w:t xml:space="preserve"> hará referencia a un hijo que será más de un valor en concreto. No solo un registro. </w:t>
       </w:r>
     </w:p>
     <w:p>
@@ -21752,7 +21965,7 @@
         <w:pStyle w:val="Prrafodelista"/>
         <w:numPr>
           <w:ilvl w:val="0"/>
-          <w:numId w:val="31"/>
+          <w:numId w:val="30"/>
         </w:numPr>
         <w:tabs>
           <w:tab w:val="left" w:pos="3366"/>
@@ -21766,44 +21979,28 @@
         <w:rPr>
           <w:rFonts w:ascii="Arial" w:hAnsi="Arial" w:cs="Arial"/>
         </w:rPr>
-        <w:lastRenderedPageBreak/>
-        <w:t xml:space="preserve">Cuando hablamos de ALL: Siempre serás más excluyente. Si es mayor que cualquiera de ellos </w:t>
-      </w:r>
-      <w:proofErr w:type="spellStart"/>
-      <w:r>
-        <w:rPr>
-          <w:rFonts w:ascii="Arial" w:hAnsi="Arial" w:cs="Arial"/>
-        </w:rPr>
-        <w:t>si</w:t>
-      </w:r>
-      <w:proofErr w:type="spellEnd"/>
-      <w:r>
-        <w:rPr>
-          <w:rFonts w:ascii="Arial" w:hAnsi="Arial" w:cs="Arial"/>
-        </w:rPr>
-        <w:t xml:space="preserve"> que lo cumpliría. </w:t>
-      </w:r>
-    </w:p>
-    <w:p>
-      <w:pPr>
-        <w:pStyle w:val="Prrafodelista"/>
+        <w:t>Correlacionada</w:t>
+      </w:r>
+    </w:p>
+    <w:p>
+      <w:pPr>
         <w:tabs>
           <w:tab w:val="left" w:pos="3366"/>
         </w:tabs>
-        <w:ind w:left="17040"/>
-        <w:jc w:val="both"/>
-        <w:rPr>
-          <w:rFonts w:ascii="Arial" w:hAnsi="Arial" w:cs="Arial"/>
-        </w:rPr>
-      </w:pPr>
-    </w:p>
-    <w:p>
-      <w:pPr>
-        <w:pStyle w:val="Prrafodelista"/>
-        <w:numPr>
-          <w:ilvl w:val="0"/>
-          <w:numId w:val="29"/>
-        </w:numPr>
+        <w:jc w:val="both"/>
+        <w:rPr>
+          <w:rFonts w:ascii="Arial" w:hAnsi="Arial" w:cs="Arial"/>
+        </w:rPr>
+      </w:pPr>
+      <w:r>
+        <w:rPr>
+          <w:rFonts w:ascii="Arial" w:hAnsi="Arial" w:cs="Arial"/>
+        </w:rPr>
+        <w:t xml:space="preserve">Vamos a establecer un SELECT hijo. Mediante una lista, podremos hacer el filtro de otra consulta. </w:t>
+      </w:r>
+    </w:p>
+    <w:p>
+      <w:pPr>
         <w:tabs>
           <w:tab w:val="left" w:pos="3366"/>
         </w:tabs>
@@ -21812,6 +22009,1568 @@
           <w:rFonts w:ascii="Arial" w:hAnsi="Arial" w:cs="Arial"/>
         </w:rPr>
       </w:pPr>
+      <w:r>
+        <w:rPr>
+          <w:rFonts w:ascii="Arial" w:hAnsi="Arial" w:cs="Arial"/>
+          <w:b/>
+          <w:bCs/>
+        </w:rPr>
+        <w:t xml:space="preserve">En el caso de la subconsultas, al final estará entre paréntesis el “hijo” que es el criterio o filtro. </w:t>
+      </w:r>
+    </w:p>
+    <w:p>
+      <w:pPr>
+        <w:tabs>
+          <w:tab w:val="left" w:pos="3366"/>
+        </w:tabs>
+        <w:jc w:val="both"/>
+        <w:rPr>
+          <w:rFonts w:ascii="Arial" w:hAnsi="Arial" w:cs="Arial"/>
+        </w:rPr>
+      </w:pPr>
+      <w:r>
+        <w:rPr>
+          <w:rFonts w:ascii="Arial" w:hAnsi="Arial" w:cs="Arial"/>
+        </w:rPr>
+        <w:t xml:space="preserve">Veremos tres operadores nuevos que son el IN, ANY, ALL: *Hay un </w:t>
+      </w:r>
+      <w:proofErr w:type="spellStart"/>
+      <w:r>
+        <w:rPr>
+          <w:rFonts w:ascii="Arial" w:hAnsi="Arial" w:cs="Arial"/>
+        </w:rPr>
+        <w:t>Jambord</w:t>
+      </w:r>
+      <w:proofErr w:type="spellEnd"/>
+      <w:r>
+        <w:rPr>
+          <w:rFonts w:ascii="Arial" w:hAnsi="Arial" w:cs="Arial"/>
+        </w:rPr>
+        <w:t xml:space="preserve"> que explica lo de los 3. A veces es algo complicado de entender. </w:t>
+      </w:r>
+    </w:p>
+    <w:p>
+      <w:pPr>
+        <w:pStyle w:val="Prrafodelista"/>
+        <w:numPr>
+          <w:ilvl w:val="0"/>
+          <w:numId w:val="31"/>
+        </w:numPr>
+        <w:tabs>
+          <w:tab w:val="left" w:pos="3366"/>
+        </w:tabs>
+        <w:jc w:val="both"/>
+        <w:rPr>
+          <w:rFonts w:ascii="Arial" w:hAnsi="Arial" w:cs="Arial"/>
+        </w:rPr>
+      </w:pPr>
+      <w:r>
+        <w:rPr>
+          <w:rFonts w:ascii="Arial" w:hAnsi="Arial" w:cs="Arial"/>
+        </w:rPr>
+        <w:t xml:space="preserve">Cuando hablamos de ANY: Hablamos de cualquier de ellos. Es decir, cualquier que esté por debajo del número que estamos buscando, </w:t>
+      </w:r>
+      <w:proofErr w:type="spellStart"/>
+      <w:r>
+        <w:rPr>
+          <w:rFonts w:ascii="Arial" w:hAnsi="Arial" w:cs="Arial"/>
+        </w:rPr>
+        <w:t>porejemplo</w:t>
+      </w:r>
+      <w:proofErr w:type="spellEnd"/>
+      <w:r>
+        <w:rPr>
+          <w:rFonts w:ascii="Arial" w:hAnsi="Arial" w:cs="Arial"/>
+        </w:rPr>
+        <w:t xml:space="preserve">. Normalmente el ANY compara el menor. </w:t>
+      </w:r>
+    </w:p>
+    <w:p>
+      <w:pPr>
+        <w:pStyle w:val="Prrafodelista"/>
+        <w:numPr>
+          <w:ilvl w:val="0"/>
+          <w:numId w:val="31"/>
+        </w:numPr>
+        <w:tabs>
+          <w:tab w:val="left" w:pos="3366"/>
+        </w:tabs>
+        <w:jc w:val="both"/>
+        <w:rPr>
+          <w:rFonts w:ascii="Arial" w:hAnsi="Arial" w:cs="Arial"/>
+        </w:rPr>
+      </w:pPr>
+      <w:r>
+        <w:rPr>
+          <w:rFonts w:ascii="Arial" w:hAnsi="Arial" w:cs="Arial"/>
+        </w:rPr>
+        <w:t xml:space="preserve">Cuando hablamos de ALL: Siempre serás más excluyente. Si es mayor que cualquiera de ellos </w:t>
+      </w:r>
+      <w:proofErr w:type="spellStart"/>
+      <w:r>
+        <w:rPr>
+          <w:rFonts w:ascii="Arial" w:hAnsi="Arial" w:cs="Arial"/>
+        </w:rPr>
+        <w:t>si</w:t>
+      </w:r>
+      <w:proofErr w:type="spellEnd"/>
+      <w:r>
+        <w:rPr>
+          <w:rFonts w:ascii="Arial" w:hAnsi="Arial" w:cs="Arial"/>
+        </w:rPr>
+        <w:t xml:space="preserve"> que lo cumpliría.</w:t>
+      </w:r>
+    </w:p>
+    <w:p>
+      <w:pPr>
+        <w:pStyle w:val="Prrafodelista"/>
+        <w:numPr>
+          <w:ilvl w:val="0"/>
+          <w:numId w:val="31"/>
+        </w:numPr>
+        <w:tabs>
+          <w:tab w:val="left" w:pos="3366"/>
+        </w:tabs>
+        <w:jc w:val="both"/>
+        <w:rPr>
+          <w:rFonts w:ascii="Arial" w:hAnsi="Arial" w:cs="Arial"/>
+        </w:rPr>
+      </w:pPr>
+      <w:r>
+        <w:rPr>
+          <w:rFonts w:ascii="Arial" w:hAnsi="Arial" w:cs="Arial"/>
+        </w:rPr>
+        <w:t xml:space="preserve">Cuando nos referimos a IN: Estaos hablando de aquellos elementos o registros que se encuentra en un campo en concreto. </w:t>
+      </w:r>
+    </w:p>
+    <w:p>
+      <w:pPr>
+        <w:tabs>
+          <w:tab w:val="left" w:pos="3366"/>
+        </w:tabs>
+        <w:jc w:val="both"/>
+        <w:rPr>
+          <w:rFonts w:ascii="Arial" w:hAnsi="Arial" w:cs="Arial"/>
+        </w:rPr>
+      </w:pPr>
+      <w:r>
+        <w:rPr>
+          <w:rFonts w:ascii="Arial" w:hAnsi="Arial" w:cs="Arial"/>
+        </w:rPr>
+        <w:t xml:space="preserve">Estos tres elementos se suman a los operadores de comparación y lógicos de las consultas. </w:t>
+      </w:r>
+    </w:p>
+    <w:p>
+      <w:pPr>
+        <w:tabs>
+          <w:tab w:val="left" w:pos="3366"/>
+        </w:tabs>
+        <w:jc w:val="both"/>
+        <w:rPr>
+          <w:rFonts w:ascii="Arial" w:hAnsi="Arial" w:cs="Arial"/>
+          <w:u w:val="single"/>
+        </w:rPr>
+      </w:pPr>
+      <w:r>
+        <w:rPr>
+          <w:rFonts w:ascii="Arial" w:hAnsi="Arial" w:cs="Arial"/>
+          <w:noProof/>
+        </w:rPr>
+        <w:drawing>
+          <wp:inline distT="0" distB="0" distL="0" distR="0" wp14:anchorId="5CD783F9" wp14:editId="3CCD06A3">
+            <wp:extent cx="5400040" cy="3716655"/>
+            <wp:effectExtent l="0" t="0" r="0" b="0"/>
+            <wp:docPr id="51" name="Imagen 51"/>
+            <wp:cNvGraphicFramePr>
+              <a:graphicFrameLocks xmlns:a="http://schemas.openxmlformats.org/drawingml/2006/main" noChangeAspect="1"/>
+            </wp:cNvGraphicFramePr>
+            <a:graphic xmlns:a="http://schemas.openxmlformats.org/drawingml/2006/main">
+              <a:graphicData uri="http://schemas.openxmlformats.org/drawingml/2006/picture">
+                <pic:pic xmlns:pic="http://schemas.openxmlformats.org/drawingml/2006/picture">
+                  <pic:nvPicPr>
+                    <pic:cNvPr id="1" name=""/>
+                    <pic:cNvPicPr/>
+                  </pic:nvPicPr>
+                  <pic:blipFill>
+                    <a:blip r:embed="rId56"/>
+                    <a:stretch>
+                      <a:fillRect/>
+                    </a:stretch>
+                  </pic:blipFill>
+                  <pic:spPr>
+                    <a:xfrm>
+                      <a:off x="0" y="0"/>
+                      <a:ext cx="5400040" cy="3716655"/>
+                    </a:xfrm>
+                    <a:prstGeom prst="rect">
+                      <a:avLst/>
+                    </a:prstGeom>
+                  </pic:spPr>
+                </pic:pic>
+              </a:graphicData>
+            </a:graphic>
+          </wp:inline>
+        </w:drawing>
+      </w:r>
+    </w:p>
+    <w:p>
+      <w:pPr>
+        <w:tabs>
+          <w:tab w:val="left" w:pos="3366"/>
+        </w:tabs>
+        <w:jc w:val="both"/>
+        <w:rPr>
+          <w:rFonts w:ascii="Arial" w:hAnsi="Arial" w:cs="Arial"/>
+        </w:rPr>
+      </w:pPr>
+      <w:r>
+        <w:rPr>
+          <w:noProof/>
+        </w:rPr>
+        <w:lastRenderedPageBreak/>
+        <w:drawing>
+          <wp:inline distT="0" distB="0" distL="0" distR="0" wp14:anchorId="6CCB3A50" wp14:editId="6735A887">
+            <wp:extent cx="5400040" cy="3088640"/>
+            <wp:effectExtent l="0" t="0" r="0" b="0"/>
+            <wp:docPr id="52" name="Imagen 52"/>
+            <wp:cNvGraphicFramePr>
+              <a:graphicFrameLocks xmlns:a="http://schemas.openxmlformats.org/drawingml/2006/main" noChangeAspect="1"/>
+            </wp:cNvGraphicFramePr>
+            <a:graphic xmlns:a="http://schemas.openxmlformats.org/drawingml/2006/main">
+              <a:graphicData uri="http://schemas.openxmlformats.org/drawingml/2006/picture">
+                <pic:pic xmlns:pic="http://schemas.openxmlformats.org/drawingml/2006/picture">
+                  <pic:nvPicPr>
+                    <pic:cNvPr id="1" name=""/>
+                    <pic:cNvPicPr/>
+                  </pic:nvPicPr>
+                  <pic:blipFill>
+                    <a:blip r:embed="rId57"/>
+                    <a:stretch>
+                      <a:fillRect/>
+                    </a:stretch>
+                  </pic:blipFill>
+                  <pic:spPr>
+                    <a:xfrm>
+                      <a:off x="0" y="0"/>
+                      <a:ext cx="5400040" cy="3088640"/>
+                    </a:xfrm>
+                    <a:prstGeom prst="rect">
+                      <a:avLst/>
+                    </a:prstGeom>
+                  </pic:spPr>
+                </pic:pic>
+              </a:graphicData>
+            </a:graphic>
+          </wp:inline>
+        </w:drawing>
+      </w:r>
+    </w:p>
+    <w:p>
+      <w:pPr>
+        <w:tabs>
+          <w:tab w:val="left" w:pos="3366"/>
+        </w:tabs>
+        <w:jc w:val="both"/>
+        <w:rPr>
+          <w:rFonts w:ascii="Arial" w:hAnsi="Arial" w:cs="Arial"/>
+        </w:rPr>
+      </w:pPr>
+      <w:r>
+        <w:rPr>
+          <w:noProof/>
+        </w:rPr>
+        <mc:AlternateContent>
+          <mc:Choice Requires="wps">
+            <w:drawing>
+              <wp:anchor distT="0" distB="0" distL="114300" distR="114300" simplePos="0" relativeHeight="251661312" behindDoc="0" locked="0" layoutInCell="1" allowOverlap="1" wp14:anchorId="6DEA025D" wp14:editId="39EEC4C1">
+                <wp:simplePos x="0" y="0"/>
+                <wp:positionH relativeFrom="column">
+                  <wp:posOffset>273421</wp:posOffset>
+                </wp:positionH>
+                <wp:positionV relativeFrom="paragraph">
+                  <wp:posOffset>587120</wp:posOffset>
+                </wp:positionV>
+                <wp:extent cx="1413164" cy="2410691"/>
+                <wp:effectExtent l="19050" t="19050" r="34925" b="46990"/>
+                <wp:wrapNone/>
+                <wp:docPr id="54" name="Elipse 54"/>
+                <wp:cNvGraphicFramePr/>
+                <a:graphic xmlns:a="http://schemas.openxmlformats.org/drawingml/2006/main">
+                  <a:graphicData uri="http://schemas.microsoft.com/office/word/2010/wordprocessingShape">
+                    <wps:wsp>
+                      <wps:cNvSpPr/>
+                      <wps:spPr>
+                        <a:xfrm>
+                          <a:off x="0" y="0"/>
+                          <a:ext cx="1413164" cy="2410691"/>
+                        </a:xfrm>
+                        <a:prstGeom prst="ellipse">
+                          <a:avLst/>
+                        </a:prstGeom>
+                        <a:noFill/>
+                        <a:ln w="57150"/>
+                      </wps:spPr>
+                      <wps:style>
+                        <a:lnRef idx="2">
+                          <a:schemeClr val="accent1">
+                            <a:shade val="50000"/>
+                          </a:schemeClr>
+                        </a:lnRef>
+                        <a:fillRef idx="1">
+                          <a:schemeClr val="accent1"/>
+                        </a:fillRef>
+                        <a:effectRef idx="0">
+                          <a:schemeClr val="accent1"/>
+                        </a:effectRef>
+                        <a:fontRef idx="minor">
+                          <a:schemeClr val="lt1"/>
+                        </a:fontRef>
+                      </wps:style>
+                      <wps:bodyPr rot="0" spcFirstLastPara="0" vertOverflow="overflow" horzOverflow="overflow" vert="horz" wrap="square" lIns="91440" tIns="45720" rIns="91440" bIns="45720" numCol="1" spcCol="0" rtlCol="0" fromWordArt="0" anchor="ctr" anchorCtr="0" forceAA="0" compatLnSpc="1">
+                        <a:prstTxWarp prst="textNoShape">
+                          <a:avLst/>
+                        </a:prstTxWarp>
+                        <a:noAutofit/>
+                      </wps:bodyPr>
+                    </wps:wsp>
+                  </a:graphicData>
+                </a:graphic>
+              </wp:anchor>
+            </w:drawing>
+          </mc:Choice>
+          <mc:Fallback>
+            <w:pict>
+              <v:oval w14:anchorId="6758FC88" id="Elipse 54" o:spid="_x0000_s1026" style="position:absolute;margin-left:21.55pt;margin-top:46.25pt;width:111.25pt;height:189.8pt;z-index:251661312;visibility:visible;mso-wrap-style:square;mso-wrap-distance-left:9pt;mso-wrap-distance-top:0;mso-wrap-distance-right:9pt;mso-wrap-distance-bottom:0;mso-position-horizontal:absolute;mso-position-horizontal-relative:text;mso-position-vertical:absolute;mso-position-vertical-relative:text;v-text-anchor:middle" o:gfxdata="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" filled="f" strokecolor="#1f3763 [1604]" strokeweight="4.5pt">
+                <v:stroke joinstyle="miter"/>
+              </v:oval>
+            </w:pict>
+          </mc:Fallback>
+        </mc:AlternateContent>
+      </w:r>
+      <w:r>
+        <w:rPr>
+          <w:noProof/>
+        </w:rPr>
+        <w:drawing>
+          <wp:inline distT="0" distB="0" distL="0" distR="0" wp14:anchorId="2F27B3B1" wp14:editId="21256844">
+            <wp:extent cx="3476625" cy="3429000"/>
+            <wp:effectExtent l="0" t="0" r="9525" b="0"/>
+            <wp:docPr id="53" name="Imagen 53"/>
+            <wp:cNvGraphicFramePr>
+              <a:graphicFrameLocks xmlns:a="http://schemas.openxmlformats.org/drawingml/2006/main" noChangeAspect="1"/>
+            </wp:cNvGraphicFramePr>
+            <a:graphic xmlns:a="http://schemas.openxmlformats.org/drawingml/2006/main">
+              <a:graphicData uri="http://schemas.openxmlformats.org/drawingml/2006/picture">
+                <pic:pic xmlns:pic="http://schemas.openxmlformats.org/drawingml/2006/picture">
+                  <pic:nvPicPr>
+                    <pic:cNvPr id="1" name=""/>
+                    <pic:cNvPicPr/>
+                  </pic:nvPicPr>
+                  <pic:blipFill>
+                    <a:blip r:embed="rId58"/>
+                    <a:stretch>
+                      <a:fillRect/>
+                    </a:stretch>
+                  </pic:blipFill>
+                  <pic:spPr>
+                    <a:xfrm>
+                      <a:off x="0" y="0"/>
+                      <a:ext cx="3476625" cy="3429000"/>
+                    </a:xfrm>
+                    <a:prstGeom prst="rect">
+                      <a:avLst/>
+                    </a:prstGeom>
+                  </pic:spPr>
+                </pic:pic>
+              </a:graphicData>
+            </a:graphic>
+          </wp:inline>
+        </w:drawing>
+      </w:r>
+    </w:p>
+    <w:p>
+      <w:pPr>
+        <w:tabs>
+          <w:tab w:val="left" w:pos="3366"/>
+        </w:tabs>
+        <w:jc w:val="both"/>
+        <w:rPr>
+          <w:rFonts w:ascii="Arial" w:hAnsi="Arial" w:cs="Arial"/>
+        </w:rPr>
+      </w:pPr>
+    </w:p>
+    <w:p>
+      <w:pPr>
+        <w:tabs>
+          <w:tab w:val="left" w:pos="3366"/>
+        </w:tabs>
+        <w:jc w:val="both"/>
+        <w:rPr>
+          <w:rFonts w:ascii="Arial" w:hAnsi="Arial" w:cs="Arial"/>
+        </w:rPr>
+      </w:pPr>
+      <w:r>
+        <w:rPr>
+          <w:rFonts w:ascii="Arial" w:hAnsi="Arial" w:cs="Arial"/>
+        </w:rPr>
+        <w:t>Esta sintaxis si que es la correcta.</w:t>
+      </w:r>
+    </w:p>
+    <w:p>
+      <w:pPr>
+        <w:tabs>
+          <w:tab w:val="left" w:pos="3366"/>
+        </w:tabs>
+        <w:jc w:val="both"/>
+        <w:rPr>
+          <w:rFonts w:ascii="Arial" w:hAnsi="Arial" w:cs="Arial"/>
+          <w:u w:val="single"/>
+        </w:rPr>
+      </w:pPr>
+    </w:p>
+    <w:p>
+      <w:pPr>
+        <w:tabs>
+          <w:tab w:val="left" w:pos="3366"/>
+        </w:tabs>
+        <w:jc w:val="both"/>
+        <w:rPr>
+          <w:rFonts w:ascii="Arial" w:hAnsi="Arial" w:cs="Arial"/>
+          <w:u w:val="single"/>
+        </w:rPr>
+      </w:pPr>
+      <w:r>
+        <w:rPr>
+          <w:rFonts w:ascii="Arial" w:hAnsi="Arial" w:cs="Arial"/>
+          <w:u w:val="single"/>
+        </w:rPr>
+        <w:t>Subconsulta – Escalonada</w:t>
+      </w:r>
+    </w:p>
+    <w:p>
+      <w:pPr>
+        <w:tabs>
+          <w:tab w:val="left" w:pos="3366"/>
+        </w:tabs>
+        <w:jc w:val="both"/>
+        <w:rPr>
+          <w:rFonts w:ascii="Arial" w:hAnsi="Arial" w:cs="Arial"/>
+          <w:u w:val="single"/>
+        </w:rPr>
+      </w:pPr>
+      <w:r>
+        <w:rPr>
+          <w:rFonts w:ascii="Arial" w:hAnsi="Arial" w:cs="Arial"/>
+          <w:u w:val="single"/>
+        </w:rPr>
+        <w:t xml:space="preserve">Ejercicio: </w:t>
+      </w:r>
+    </w:p>
+    <w:p>
+      <w:pPr>
+        <w:tabs>
+          <w:tab w:val="left" w:pos="3366"/>
+        </w:tabs>
+        <w:jc w:val="both"/>
+        <w:rPr>
+          <w:rFonts w:ascii="Arial" w:hAnsi="Arial" w:cs="Arial"/>
+        </w:rPr>
+      </w:pPr>
+      <w:r>
+        <w:rPr>
+          <w:rFonts w:ascii="Arial" w:hAnsi="Arial" w:cs="Arial"/>
+        </w:rPr>
+        <w:t xml:space="preserve">Buscar la media de </w:t>
+      </w:r>
+      <w:proofErr w:type="spellStart"/>
+      <w:r>
+        <w:rPr>
+          <w:rFonts w:ascii="Arial" w:hAnsi="Arial" w:cs="Arial"/>
+        </w:rPr>
+        <w:t>preicos</w:t>
+      </w:r>
+      <w:proofErr w:type="spellEnd"/>
+      <w:r>
+        <w:rPr>
+          <w:rFonts w:ascii="Arial" w:hAnsi="Arial" w:cs="Arial"/>
+        </w:rPr>
+        <w:t xml:space="preserve"> de Ferretería y muestra los precios que sean menores que esa m</w:t>
+      </w:r>
+      <w:r>
+        <w:rPr>
+          <w:rFonts w:ascii="Arial" w:hAnsi="Arial" w:cs="Arial"/>
+        </w:rPr>
+        <w:t xml:space="preserve">edia. </w:t>
+      </w:r>
+    </w:p>
+    <w:p>
+      <w:pPr>
+        <w:tabs>
+          <w:tab w:val="left" w:pos="3366"/>
+        </w:tabs>
+        <w:jc w:val="both"/>
+        <w:rPr>
+          <w:rFonts w:ascii="Arial" w:hAnsi="Arial" w:cs="Arial"/>
+        </w:rPr>
+      </w:pPr>
+      <w:r>
+        <w:rPr>
+          <w:rFonts w:ascii="Arial" w:hAnsi="Arial" w:cs="Arial"/>
+        </w:rPr>
+        <w:t>Ejercicio resulto.</w:t>
+      </w:r>
+    </w:p>
+    <w:p>
+      <w:pPr>
+        <w:tabs>
+          <w:tab w:val="left" w:pos="3366"/>
+        </w:tabs>
+        <w:jc w:val="both"/>
+        <w:rPr>
+          <w:rFonts w:ascii="Arial" w:hAnsi="Arial" w:cs="Arial"/>
+        </w:rPr>
+      </w:pPr>
+    </w:p>
+    <w:p>
+      <w:pPr>
+        <w:tabs>
+          <w:tab w:val="left" w:pos="3366"/>
+        </w:tabs>
+        <w:jc w:val="both"/>
+        <w:rPr>
+          <w:rFonts w:ascii="Arial" w:hAnsi="Arial" w:cs="Arial"/>
+          <w:u w:val="single"/>
+        </w:rPr>
+      </w:pPr>
+      <w:r>
+        <w:rPr>
+          <w:rFonts w:ascii="Arial" w:hAnsi="Arial" w:cs="Arial"/>
+          <w:u w:val="single"/>
+        </w:rPr>
+        <w:t>Subconsulta de lista</w:t>
+      </w:r>
+    </w:p>
+    <w:p>
+      <w:pPr>
+        <w:tabs>
+          <w:tab w:val="left" w:pos="3366"/>
+        </w:tabs>
+        <w:jc w:val="both"/>
+        <w:rPr>
+          <w:rFonts w:ascii="Arial" w:hAnsi="Arial" w:cs="Arial"/>
+        </w:rPr>
+      </w:pPr>
+      <w:r>
+        <w:rPr>
+          <w:rFonts w:ascii="Arial" w:hAnsi="Arial" w:cs="Arial"/>
+        </w:rPr>
+        <w:t>Ejercicio</w:t>
+      </w:r>
+      <w:r>
+        <w:rPr>
+          <w:rFonts w:ascii="Arial" w:hAnsi="Arial" w:cs="Arial"/>
+        </w:rPr>
+        <w:t xml:space="preserve"> 1</w:t>
+      </w:r>
+      <w:r>
+        <w:rPr>
+          <w:rFonts w:ascii="Arial" w:hAnsi="Arial" w:cs="Arial"/>
+        </w:rPr>
+        <w:t xml:space="preserve">: </w:t>
+      </w:r>
+    </w:p>
+    <w:p>
+      <w:pPr>
+        <w:tabs>
+          <w:tab w:val="left" w:pos="3366"/>
+        </w:tabs>
+        <w:jc w:val="both"/>
+        <w:rPr>
+          <w:rFonts w:ascii="Arial" w:hAnsi="Arial" w:cs="Arial"/>
+        </w:rPr>
+      </w:pPr>
+      <w:r>
+        <w:rPr>
+          <w:rFonts w:ascii="Arial" w:hAnsi="Arial" w:cs="Arial"/>
+        </w:rPr>
+        <w:t>Busca los precios de Juguetería y muestra TODOS los precios de Marruecos que sean menores que esa</w:t>
+      </w:r>
+      <w:r>
+        <w:rPr>
+          <w:rFonts w:ascii="Arial" w:hAnsi="Arial" w:cs="Arial"/>
+        </w:rPr>
+        <w:t xml:space="preserve"> lista de precios de Juguetería (luego muestra cualquier sea menor). </w:t>
+      </w:r>
+    </w:p>
+    <w:p>
+      <w:pPr>
+        <w:tabs>
+          <w:tab w:val="left" w:pos="3366"/>
+        </w:tabs>
+        <w:jc w:val="both"/>
+        <w:rPr>
+          <w:rFonts w:ascii="Arial" w:hAnsi="Arial" w:cs="Arial"/>
+        </w:rPr>
+      </w:pPr>
+      <w:r>
+        <w:rPr>
+          <w:rFonts w:ascii="Arial" w:hAnsi="Arial" w:cs="Arial"/>
+        </w:rPr>
+        <w:t>SELECT PRECIO FROM PRODUCTOS WHERE SECCIÓN</w:t>
+      </w:r>
+      <w:r>
+        <w:rPr>
+          <w:rFonts w:ascii="Arial" w:hAnsi="Arial" w:cs="Arial"/>
+        </w:rPr>
+        <w:t xml:space="preserve">=’JUGUETERÍA’ </w:t>
+      </w:r>
+    </w:p>
+    <w:p>
+      <w:pPr>
+        <w:tabs>
+          <w:tab w:val="left" w:pos="3366"/>
+        </w:tabs>
+        <w:jc w:val="both"/>
+        <w:rPr>
+          <w:rFonts w:ascii="Arial" w:hAnsi="Arial" w:cs="Arial"/>
+        </w:rPr>
+      </w:pPr>
+      <w:r>
+        <w:rPr>
+          <w:rFonts w:ascii="Arial" w:hAnsi="Arial" w:cs="Arial"/>
+        </w:rPr>
+        <w:t xml:space="preserve">Esto son todos los precios de juguetería. </w:t>
+      </w:r>
+    </w:p>
+    <w:p>
+      <w:pPr>
+        <w:tabs>
+          <w:tab w:val="left" w:pos="3366"/>
+        </w:tabs>
+        <w:jc w:val="both"/>
+        <w:rPr>
+          <w:rFonts w:ascii="Arial" w:hAnsi="Arial" w:cs="Arial"/>
+        </w:rPr>
+      </w:pPr>
+      <w:r>
+        <w:rPr>
+          <w:rFonts w:ascii="Arial" w:hAnsi="Arial" w:cs="Arial"/>
+        </w:rPr>
+        <w:t xml:space="preserve">Si no especifica cuales tiene que son los nombres, hay que poner asterisco. </w:t>
+      </w:r>
+    </w:p>
+    <w:p>
+      <w:pPr>
+        <w:tabs>
+          <w:tab w:val="left" w:pos="3366"/>
+        </w:tabs>
+        <w:jc w:val="both"/>
+        <w:rPr>
+          <w:rFonts w:ascii="Arial" w:hAnsi="Arial" w:cs="Arial"/>
+        </w:rPr>
+      </w:pPr>
+      <w:r>
+        <w:rPr>
+          <w:rFonts w:ascii="Arial" w:hAnsi="Arial" w:cs="Arial"/>
+        </w:rPr>
+        <w:t xml:space="preserve">SELECT * FROM PRODUCTOS WHERE PAÍSDEORIGEN=’MARRUECOS’ AND PRECIO&lt;ALL (SELECT PRECIO FROM PRODUCTOS WHERE SECCIÓN=’JUGUETERÍA’); </w:t>
+      </w:r>
+    </w:p>
+    <w:p>
+      <w:pPr>
+        <w:tabs>
+          <w:tab w:val="left" w:pos="3366"/>
+        </w:tabs>
+        <w:jc w:val="both"/>
+        <w:rPr>
+          <w:rFonts w:ascii="Arial" w:hAnsi="Arial" w:cs="Arial"/>
+        </w:rPr>
+      </w:pPr>
+      <w:r>
+        <w:rPr>
+          <w:rFonts w:ascii="Arial" w:hAnsi="Arial" w:cs="Arial"/>
+        </w:rPr>
+        <w:t xml:space="preserve">Ejercicio 2: </w:t>
+      </w:r>
+    </w:p>
+    <w:p>
+      <w:pPr>
+        <w:tabs>
+          <w:tab w:val="left" w:pos="3366"/>
+        </w:tabs>
+        <w:jc w:val="both"/>
+        <w:rPr>
+          <w:rFonts w:ascii="Arial" w:hAnsi="Arial" w:cs="Arial"/>
+        </w:rPr>
+      </w:pPr>
+      <w:r>
+        <w:rPr>
+          <w:rFonts w:ascii="Arial" w:hAnsi="Arial" w:cs="Arial"/>
+        </w:rPr>
+        <w:t xml:space="preserve">Muéstrame los artículos del 2000 que tengan un precio por debajo de todos los artículos de deportes (luego con cualquiera). </w:t>
+      </w:r>
+      <w:r>
+        <w:rPr>
+          <w:rFonts w:ascii="Arial" w:hAnsi="Arial" w:cs="Arial"/>
+        </w:rPr>
+        <w:t xml:space="preserve">(Si estoy comparando el precio en la subconsulta) estaré comparando el precio. Tienes que compararlo con el mismo tipo, porque si no </w:t>
+      </w:r>
+      <w:proofErr w:type="spellStart"/>
+      <w:r>
+        <w:rPr>
+          <w:rFonts w:ascii="Arial" w:hAnsi="Arial" w:cs="Arial"/>
+        </w:rPr>
+        <w:t>no</w:t>
+      </w:r>
+      <w:proofErr w:type="spellEnd"/>
+      <w:r>
+        <w:rPr>
+          <w:rFonts w:ascii="Arial" w:hAnsi="Arial" w:cs="Arial"/>
+        </w:rPr>
+        <w:t xml:space="preserve"> te dará un resultado correcto. </w:t>
+      </w:r>
+    </w:p>
+    <w:p>
+      <w:pPr>
+        <w:tabs>
+          <w:tab w:val="left" w:pos="3366"/>
+        </w:tabs>
+        <w:jc w:val="both"/>
+        <w:rPr>
+          <w:rFonts w:ascii="Arial" w:hAnsi="Arial" w:cs="Arial"/>
+          <w:lang w:val="en-US"/>
+        </w:rPr>
+      </w:pPr>
+      <w:r>
+        <w:rPr>
+          <w:rFonts w:ascii="Arial" w:hAnsi="Arial" w:cs="Arial"/>
+          <w:lang w:val="en-US"/>
+        </w:rPr>
+        <w:t xml:space="preserve">SELECT </w:t>
+      </w:r>
+      <w:r>
+        <w:rPr>
+          <w:rFonts w:ascii="Arial" w:hAnsi="Arial" w:cs="Arial"/>
+          <w:highlight w:val="yellow"/>
+          <w:lang w:val="en-US"/>
+        </w:rPr>
+        <w:t>PRECIO</w:t>
+      </w:r>
+      <w:r>
+        <w:rPr>
+          <w:rFonts w:ascii="Arial" w:hAnsi="Arial" w:cs="Arial"/>
+          <w:lang w:val="en-US"/>
+        </w:rPr>
+        <w:t xml:space="preserve"> FROM PRODUCTOS WHERE SECCIÓN=’</w:t>
+      </w:r>
+      <w:r>
+        <w:rPr>
+          <w:rFonts w:ascii="Arial" w:hAnsi="Arial" w:cs="Arial"/>
+          <w:lang w:val="en-US"/>
+        </w:rPr>
+        <w:t>DEPORTES</w:t>
+      </w:r>
+      <w:r>
+        <w:rPr>
+          <w:rFonts w:ascii="Arial" w:hAnsi="Arial" w:cs="Arial"/>
+          <w:lang w:val="en-US"/>
+        </w:rPr>
+        <w:t>’</w:t>
+      </w:r>
+    </w:p>
+    <w:p>
+      <w:pPr>
+        <w:tabs>
+          <w:tab w:val="left" w:pos="3366"/>
+        </w:tabs>
+        <w:jc w:val="both"/>
+        <w:rPr>
+          <w:rFonts w:ascii="Arial" w:hAnsi="Arial" w:cs="Arial"/>
+          <w:lang w:val="en-US"/>
+        </w:rPr>
+      </w:pPr>
+      <w:r>
+        <w:rPr>
+          <w:rFonts w:ascii="Arial" w:hAnsi="Arial" w:cs="Arial"/>
+          <w:lang w:val="en-US"/>
+        </w:rPr>
+        <w:t xml:space="preserve">SELECT * FROM PRODUCTOS WHERE </w:t>
+      </w:r>
+      <w:r>
+        <w:rPr>
+          <w:rFonts w:ascii="Arial" w:hAnsi="Arial" w:cs="Arial"/>
+          <w:lang w:val="en-US"/>
+        </w:rPr>
+        <w:t>FECHA</w:t>
+      </w:r>
+      <w:r>
+        <w:rPr>
+          <w:rFonts w:ascii="Arial" w:hAnsi="Arial" w:cs="Arial"/>
+          <w:lang w:val="en-US"/>
+        </w:rPr>
+        <w:t xml:space="preserve"> </w:t>
+      </w:r>
+      <w:r>
+        <w:rPr>
+          <w:rFonts w:ascii="Arial" w:hAnsi="Arial" w:cs="Arial"/>
+          <w:highlight w:val="yellow"/>
+          <w:lang w:val="en-US"/>
+        </w:rPr>
+        <w:t>BETWEEN #01-01-2000# AND #12-31-2000#</w:t>
+      </w:r>
+      <w:r>
+        <w:rPr>
+          <w:rFonts w:ascii="Arial" w:hAnsi="Arial" w:cs="Arial"/>
+          <w:lang w:val="en-US"/>
+        </w:rPr>
+        <w:t xml:space="preserve"> AND PRECIO&lt;ALL (</w:t>
+      </w:r>
+      <w:r>
+        <w:rPr>
+          <w:rFonts w:ascii="Arial" w:hAnsi="Arial" w:cs="Arial"/>
+          <w:lang w:val="en-US"/>
+        </w:rPr>
+        <w:t>SELECT * FROM PRODUCTOS WHERE S</w:t>
+      </w:r>
+      <w:r>
+        <w:rPr>
+          <w:rFonts w:ascii="Arial" w:hAnsi="Arial" w:cs="Arial"/>
+          <w:lang w:val="en-US"/>
+        </w:rPr>
+        <w:t>ECCIÓN=’DEPORTES’)</w:t>
+      </w:r>
+      <w:r>
+        <w:rPr>
+          <w:rFonts w:ascii="Arial" w:hAnsi="Arial" w:cs="Arial"/>
+          <w:lang w:val="en-US"/>
+        </w:rPr>
+        <w:t xml:space="preserve">.    </w:t>
+      </w:r>
+    </w:p>
+    <w:p>
+      <w:pPr>
+        <w:tabs>
+          <w:tab w:val="left" w:pos="3366"/>
+        </w:tabs>
+        <w:jc w:val="both"/>
+        <w:rPr>
+          <w:rFonts w:ascii="Arial" w:hAnsi="Arial" w:cs="Arial"/>
+        </w:rPr>
+      </w:pPr>
+      <w:r>
+        <w:rPr>
+          <w:rFonts w:ascii="Arial" w:hAnsi="Arial" w:cs="Arial"/>
+        </w:rPr>
+        <w:t xml:space="preserve">---- Si tuviéramos que hacer </w:t>
+      </w:r>
+      <w:r>
+        <w:rPr>
+          <w:rFonts w:ascii="Arial" w:hAnsi="Arial" w:cs="Arial"/>
+        </w:rPr>
+        <w:t xml:space="preserve">la consulta en MySQL – PHP </w:t>
+      </w:r>
+      <w:proofErr w:type="spellStart"/>
+      <w:r>
+        <w:rPr>
+          <w:rFonts w:ascii="Arial" w:hAnsi="Arial" w:cs="Arial"/>
+        </w:rPr>
+        <w:t>My</w:t>
+      </w:r>
+      <w:proofErr w:type="spellEnd"/>
+      <w:r>
+        <w:rPr>
+          <w:rFonts w:ascii="Arial" w:hAnsi="Arial" w:cs="Arial"/>
+        </w:rPr>
+        <w:t xml:space="preserve"> </w:t>
+      </w:r>
+      <w:proofErr w:type="spellStart"/>
+      <w:r>
+        <w:rPr>
+          <w:rFonts w:ascii="Arial" w:hAnsi="Arial" w:cs="Arial"/>
+        </w:rPr>
+        <w:t>Admin</w:t>
+      </w:r>
+      <w:proofErr w:type="spellEnd"/>
+      <w:r>
+        <w:rPr>
+          <w:rFonts w:ascii="Arial" w:hAnsi="Arial" w:cs="Arial"/>
+        </w:rPr>
+        <w:t xml:space="preserve"> ----</w:t>
+      </w:r>
+    </w:p>
+    <w:p>
+      <w:pPr>
+        <w:tabs>
+          <w:tab w:val="left" w:pos="3366"/>
+        </w:tabs>
+        <w:jc w:val="both"/>
+        <w:rPr>
+          <w:rFonts w:ascii="Arial" w:hAnsi="Arial" w:cs="Arial"/>
+          <w:lang w:val="en-US"/>
+        </w:rPr>
+      </w:pPr>
+      <w:r>
+        <w:rPr>
+          <w:rFonts w:ascii="Arial" w:hAnsi="Arial" w:cs="Arial"/>
+          <w:lang w:val="en-US"/>
+        </w:rPr>
+        <w:t xml:space="preserve">SELECT * FROM PRODUCTOS WHERE FECHA </w:t>
+      </w:r>
+      <w:r>
+        <w:rPr>
+          <w:rFonts w:ascii="Arial" w:hAnsi="Arial" w:cs="Arial"/>
+          <w:highlight w:val="yellow"/>
+          <w:lang w:val="en-US"/>
+        </w:rPr>
+        <w:t xml:space="preserve">BETWEEN </w:t>
+      </w:r>
+      <w:r>
+        <w:rPr>
+          <w:rFonts w:ascii="Arial" w:hAnsi="Arial" w:cs="Arial"/>
+          <w:highlight w:val="yellow"/>
+          <w:lang w:val="en-US"/>
+        </w:rPr>
+        <w:t>“2000-01-01”</w:t>
+      </w:r>
+      <w:r>
+        <w:rPr>
+          <w:rFonts w:ascii="Arial" w:hAnsi="Arial" w:cs="Arial"/>
+          <w:highlight w:val="yellow"/>
+          <w:lang w:val="en-US"/>
+        </w:rPr>
+        <w:t xml:space="preserve"> AND </w:t>
+      </w:r>
+      <w:r>
+        <w:rPr>
+          <w:rFonts w:ascii="Arial" w:hAnsi="Arial" w:cs="Arial"/>
+          <w:highlight w:val="yellow"/>
+          <w:lang w:val="en-US"/>
+        </w:rPr>
+        <w:t>“2000-12-31”</w:t>
+      </w:r>
+      <w:r>
+        <w:rPr>
+          <w:rFonts w:ascii="Arial" w:hAnsi="Arial" w:cs="Arial"/>
+          <w:lang w:val="en-US"/>
+        </w:rPr>
+        <w:t xml:space="preserve"> AND PRECIO&lt;ALL (</w:t>
+      </w:r>
+      <w:r>
+        <w:rPr>
+          <w:rFonts w:ascii="Arial" w:hAnsi="Arial" w:cs="Arial"/>
+          <w:lang w:val="en-US"/>
+        </w:rPr>
+        <w:t>SELECT * FROM PRODUCTOS WHERE S</w:t>
+      </w:r>
+      <w:r>
+        <w:rPr>
+          <w:rFonts w:ascii="Arial" w:hAnsi="Arial" w:cs="Arial"/>
+          <w:lang w:val="en-US"/>
+        </w:rPr>
+        <w:t xml:space="preserve">ECCIÓN=’DEPORTES’).    </w:t>
+      </w:r>
+    </w:p>
+    <w:p>
+      <w:pPr>
+        <w:tabs>
+          <w:tab w:val="left" w:pos="3366"/>
+        </w:tabs>
+        <w:jc w:val="both"/>
+        <w:rPr>
+          <w:rFonts w:ascii="Arial" w:hAnsi="Arial" w:cs="Arial"/>
+        </w:rPr>
+      </w:pPr>
+      <w:r>
+        <w:rPr>
+          <w:rFonts w:ascii="Arial" w:hAnsi="Arial" w:cs="Arial"/>
+        </w:rPr>
+        <w:t>*</w:t>
+      </w:r>
+      <w:proofErr w:type="spellStart"/>
+      <w:r>
+        <w:rPr>
+          <w:rFonts w:ascii="Arial" w:hAnsi="Arial" w:cs="Arial"/>
+        </w:rPr>
+        <w:t>L’únic</w:t>
+      </w:r>
+      <w:proofErr w:type="spellEnd"/>
+      <w:r>
+        <w:rPr>
+          <w:rFonts w:ascii="Arial" w:hAnsi="Arial" w:cs="Arial"/>
+        </w:rPr>
+        <w:t xml:space="preserve"> que ha </w:t>
+      </w:r>
+      <w:proofErr w:type="spellStart"/>
+      <w:r>
+        <w:rPr>
+          <w:rFonts w:ascii="Arial" w:hAnsi="Arial" w:cs="Arial"/>
+        </w:rPr>
+        <w:t>canviat</w:t>
+      </w:r>
+      <w:proofErr w:type="spellEnd"/>
+      <w:r>
+        <w:rPr>
+          <w:rFonts w:ascii="Arial" w:hAnsi="Arial" w:cs="Arial"/>
+        </w:rPr>
+        <w:t xml:space="preserve"> </w:t>
+      </w:r>
+      <w:proofErr w:type="spellStart"/>
+      <w:r>
+        <w:rPr>
+          <w:rFonts w:ascii="Arial" w:hAnsi="Arial" w:cs="Arial"/>
+        </w:rPr>
+        <w:t>són</w:t>
+      </w:r>
+      <w:proofErr w:type="spellEnd"/>
+      <w:r>
+        <w:rPr>
+          <w:rFonts w:ascii="Arial" w:hAnsi="Arial" w:cs="Arial"/>
+        </w:rPr>
+        <w:t xml:space="preserve"> les cometes. </w:t>
+      </w:r>
+    </w:p>
+    <w:p>
+      <w:pPr>
+        <w:tabs>
+          <w:tab w:val="left" w:pos="3366"/>
+        </w:tabs>
+        <w:jc w:val="both"/>
+        <w:rPr>
+          <w:rFonts w:ascii="Arial" w:hAnsi="Arial" w:cs="Arial"/>
+          <w:u w:val="single"/>
+        </w:rPr>
+      </w:pPr>
+      <w:r>
+        <w:rPr>
+          <w:rFonts w:ascii="Arial" w:hAnsi="Arial" w:cs="Arial"/>
+          <w:u w:val="single"/>
+        </w:rPr>
+        <w:t>Relaciones</w:t>
+      </w:r>
+    </w:p>
+    <w:p>
+      <w:pPr>
+        <w:tabs>
+          <w:tab w:val="left" w:pos="3366"/>
+        </w:tabs>
+        <w:jc w:val="both"/>
+        <w:rPr>
+          <w:rFonts w:ascii="Arial" w:hAnsi="Arial" w:cs="Arial"/>
+          <w:u w:val="single"/>
+        </w:rPr>
+      </w:pPr>
+    </w:p>
+    <w:p>
+      <w:pPr>
+        <w:tabs>
+          <w:tab w:val="left" w:pos="3366"/>
+        </w:tabs>
+        <w:jc w:val="both"/>
+        <w:rPr>
+          <w:rFonts w:ascii="Arial" w:hAnsi="Arial" w:cs="Arial"/>
+        </w:rPr>
+      </w:pPr>
+      <w:r>
+        <w:rPr>
+          <w:rFonts w:ascii="Arial" w:hAnsi="Arial" w:cs="Arial"/>
+        </w:rPr>
+        <w:t xml:space="preserve">Una base de datos es un conjunto de datos relacionados. Esas relaciones no se pueden romper. Entonces para evitar que se produzcan hay que llevar a cabo las restricciones. </w:t>
+      </w:r>
+    </w:p>
+    <w:p>
+      <w:pPr>
+        <w:tabs>
+          <w:tab w:val="left" w:pos="3366"/>
+        </w:tabs>
+        <w:jc w:val="both"/>
+        <w:rPr>
+          <w:rFonts w:ascii="Arial" w:hAnsi="Arial" w:cs="Arial"/>
+        </w:rPr>
+      </w:pPr>
+    </w:p>
+    <w:p>
+      <w:pPr>
+        <w:tabs>
+          <w:tab w:val="left" w:pos="3366"/>
+        </w:tabs>
+        <w:jc w:val="both"/>
+        <w:rPr>
+          <w:rFonts w:ascii="Arial" w:hAnsi="Arial" w:cs="Arial"/>
+        </w:rPr>
+      </w:pPr>
+    </w:p>
+    <w:p>
+      <w:pPr>
+        <w:tabs>
+          <w:tab w:val="left" w:pos="3366"/>
+        </w:tabs>
+        <w:jc w:val="both"/>
+        <w:rPr>
+          <w:rFonts w:ascii="Arial" w:hAnsi="Arial" w:cs="Arial"/>
+          <w:u w:val="single"/>
+        </w:rPr>
+      </w:pPr>
+      <w:r>
+        <w:rPr>
+          <w:rFonts w:ascii="Arial" w:hAnsi="Arial" w:cs="Arial"/>
+          <w:u w:val="single"/>
+        </w:rPr>
+        <w:t>Predicados IN / NOT IN</w:t>
+      </w:r>
+    </w:p>
+    <w:p>
+      <w:pPr>
+        <w:tabs>
+          <w:tab w:val="left" w:pos="3366"/>
+        </w:tabs>
+        <w:jc w:val="both"/>
+        <w:rPr>
+          <w:rFonts w:ascii="Arial" w:hAnsi="Arial" w:cs="Arial"/>
+        </w:rPr>
+      </w:pPr>
+      <w:r>
+        <w:rPr>
+          <w:rFonts w:ascii="Arial" w:hAnsi="Arial" w:cs="Arial"/>
+        </w:rPr>
+        <w:t xml:space="preserve">En a tabla A hacemos un condicional, una búsqueda, una lectura </w:t>
+      </w:r>
+      <w:r>
+        <w:rPr>
+          <w:rFonts w:ascii="Arial" w:hAnsi="Arial" w:cs="Arial"/>
+        </w:rPr>
+        <w:sym w:font="Wingdings" w:char="F0E0"/>
+      </w:r>
+      <w:r>
+        <w:rPr>
+          <w:rFonts w:ascii="Arial" w:hAnsi="Arial" w:cs="Arial"/>
+        </w:rPr>
+        <w:t xml:space="preserve">DE si esta en una lista de la Tabla B. Es lo que hacíamos antes pero en otra tabla. </w:t>
+      </w:r>
+    </w:p>
+    <w:p>
+      <w:pPr>
+        <w:tabs>
+          <w:tab w:val="left" w:pos="3366"/>
+        </w:tabs>
+        <w:jc w:val="both"/>
+        <w:rPr>
+          <w:rFonts w:ascii="Arial" w:hAnsi="Arial" w:cs="Arial"/>
+        </w:rPr>
+      </w:pPr>
+      <w:r>
+        <w:rPr>
+          <w:noProof/>
+        </w:rPr>
+        <w:lastRenderedPageBreak/>
+        <w:drawing>
+          <wp:inline distT="0" distB="0" distL="0" distR="0" wp14:anchorId="256151E2" wp14:editId="55CA7CB4">
+            <wp:extent cx="5400040" cy="2955925"/>
+            <wp:effectExtent l="0" t="0" r="0" b="0"/>
+            <wp:docPr id="50" name="Imagen 50"/>
+            <wp:cNvGraphicFramePr>
+              <a:graphicFrameLocks xmlns:a="http://schemas.openxmlformats.org/drawingml/2006/main" noChangeAspect="1"/>
+            </wp:cNvGraphicFramePr>
+            <a:graphic xmlns:a="http://schemas.openxmlformats.org/drawingml/2006/main">
+              <a:graphicData uri="http://schemas.openxmlformats.org/drawingml/2006/picture">
+                <pic:pic xmlns:pic="http://schemas.openxmlformats.org/drawingml/2006/picture">
+                  <pic:nvPicPr>
+                    <pic:cNvPr id="1" name=""/>
+                    <pic:cNvPicPr/>
+                  </pic:nvPicPr>
+                  <pic:blipFill>
+                    <a:blip r:embed="rId59"/>
+                    <a:stretch>
+                      <a:fillRect/>
+                    </a:stretch>
+                  </pic:blipFill>
+                  <pic:spPr>
+                    <a:xfrm>
+                      <a:off x="0" y="0"/>
+                      <a:ext cx="5400040" cy="2955925"/>
+                    </a:xfrm>
+                    <a:prstGeom prst="rect">
+                      <a:avLst/>
+                    </a:prstGeom>
+                  </pic:spPr>
+                </pic:pic>
+              </a:graphicData>
+            </a:graphic>
+          </wp:inline>
+        </w:drawing>
+      </w:r>
+    </w:p>
+    <w:p>
+      <w:pPr>
+        <w:pStyle w:val="Prrafodelista"/>
+        <w:numPr>
+          <w:ilvl w:val="0"/>
+          <w:numId w:val="31"/>
+        </w:numPr>
+        <w:tabs>
+          <w:tab w:val="left" w:pos="3366"/>
+        </w:tabs>
+        <w:jc w:val="both"/>
+        <w:rPr>
+          <w:rFonts w:ascii="Arial" w:hAnsi="Arial" w:cs="Arial"/>
+        </w:rPr>
+      </w:pPr>
+      <w:r>
+        <w:rPr>
+          <w:rFonts w:ascii="Arial" w:hAnsi="Arial" w:cs="Arial"/>
+        </w:rPr>
+        <w:t xml:space="preserve">1 Consultas: Consulta que nos devuelva el NOMBREARTÍCULO  y el PRECIO pero de aquellos PRODUCTOS que se han pedido &gt;20 unidades </w:t>
+      </w:r>
+    </w:p>
+    <w:p>
+      <w:pPr>
+        <w:tabs>
+          <w:tab w:val="left" w:pos="3366"/>
+        </w:tabs>
+        <w:jc w:val="both"/>
+        <w:rPr>
+          <w:rFonts w:ascii="Arial" w:hAnsi="Arial" w:cs="Arial"/>
+        </w:rPr>
+      </w:pPr>
+      <w:r>
+        <w:rPr>
+          <w:noProof/>
+        </w:rPr>
+        <w:drawing>
+          <wp:inline distT="0" distB="0" distL="0" distR="0" wp14:anchorId="6A3B0465" wp14:editId="66CD8874">
+            <wp:extent cx="5400040" cy="3238500"/>
+            <wp:effectExtent l="0" t="0" r="0" b="0"/>
+            <wp:docPr id="55" name="Imagen 55"/>
+            <wp:cNvGraphicFramePr>
+              <a:graphicFrameLocks xmlns:a="http://schemas.openxmlformats.org/drawingml/2006/main" noChangeAspect="1"/>
+            </wp:cNvGraphicFramePr>
+            <a:graphic xmlns:a="http://schemas.openxmlformats.org/drawingml/2006/main">
+              <a:graphicData uri="http://schemas.openxmlformats.org/drawingml/2006/picture">
+                <pic:pic xmlns:pic="http://schemas.openxmlformats.org/drawingml/2006/picture">
+                  <pic:nvPicPr>
+                    <pic:cNvPr id="1" name=""/>
+                    <pic:cNvPicPr/>
+                  </pic:nvPicPr>
+                  <pic:blipFill>
+                    <a:blip r:embed="rId60"/>
+                    <a:stretch>
+                      <a:fillRect/>
+                    </a:stretch>
+                  </pic:blipFill>
+                  <pic:spPr>
+                    <a:xfrm>
+                      <a:off x="0" y="0"/>
+                      <a:ext cx="5400040" cy="3238500"/>
+                    </a:xfrm>
+                    <a:prstGeom prst="rect">
+                      <a:avLst/>
+                    </a:prstGeom>
+                  </pic:spPr>
+                </pic:pic>
+              </a:graphicData>
+            </a:graphic>
+          </wp:inline>
+        </w:drawing>
+      </w:r>
+    </w:p>
+    <w:p>
+      <w:pPr>
+        <w:tabs>
+          <w:tab w:val="left" w:pos="3366"/>
+        </w:tabs>
+        <w:jc w:val="both"/>
+        <w:rPr>
+          <w:rFonts w:ascii="Arial" w:hAnsi="Arial" w:cs="Arial"/>
+        </w:rPr>
+      </w:pPr>
+      <w:r>
+        <w:rPr>
+          <w:rFonts w:ascii="Arial" w:hAnsi="Arial" w:cs="Arial"/>
+        </w:rPr>
+        <w:t xml:space="preserve">Hay que poner código artículo que es la que se compara: </w:t>
+      </w:r>
+    </w:p>
+    <w:p>
+      <w:pPr>
+        <w:tabs>
+          <w:tab w:val="left" w:pos="3366"/>
+        </w:tabs>
+        <w:rPr>
+          <w:rFonts w:ascii="Arial" w:hAnsi="Arial" w:cs="Arial"/>
+        </w:rPr>
+      </w:pPr>
+      <w:r>
+        <w:rPr>
+          <w:rFonts w:ascii="Arial" w:hAnsi="Arial" w:cs="Arial"/>
+        </w:rPr>
+        <w:t>SELECT NOMBREARTÍCULO, PRECIO FROM PRODUCTOS WHERE CÓDIGOARTÍCULO IN (</w:t>
+      </w:r>
+      <w:r>
+        <w:rPr>
+          <w:rFonts w:ascii="Arial" w:hAnsi="Arial" w:cs="Arial"/>
+        </w:rPr>
+        <w:t>SELECT ‘CÓDIGO ARTÍCULO’ FROM ‘PRODUCTOS- PEDIDOS’ WHERE UNIDADES&gt;20</w:t>
+      </w:r>
+      <w:r>
+        <w:rPr>
+          <w:rFonts w:ascii="Arial" w:hAnsi="Arial" w:cs="Arial"/>
+        </w:rPr>
+        <w:t>)</w:t>
+      </w:r>
+      <w:r>
+        <w:rPr>
+          <w:rFonts w:ascii="Arial" w:hAnsi="Arial" w:cs="Arial"/>
+        </w:rPr>
+        <w:t>;</w:t>
+      </w:r>
+    </w:p>
+    <w:p>
+      <w:pPr>
+        <w:tabs>
+          <w:tab w:val="left" w:pos="3366"/>
+        </w:tabs>
+        <w:jc w:val="both"/>
+        <w:rPr>
+          <w:rFonts w:ascii="Arial" w:hAnsi="Arial" w:cs="Arial"/>
+        </w:rPr>
+      </w:pPr>
+      <w:r>
+        <w:rPr>
+          <w:rFonts w:ascii="Arial" w:hAnsi="Arial" w:cs="Arial"/>
+        </w:rPr>
+        <w:t xml:space="preserve">Sería lo mismo sino colocamos IN en vez de colocar OUT. </w:t>
+      </w:r>
+    </w:p>
+    <w:p>
+      <w:pPr>
+        <w:tabs>
+          <w:tab w:val="left" w:pos="3366"/>
+        </w:tabs>
+        <w:jc w:val="both"/>
+        <w:rPr>
+          <w:rFonts w:ascii="Arial" w:hAnsi="Arial" w:cs="Arial"/>
+        </w:rPr>
+      </w:pPr>
+    </w:p>
+    <w:p>
+      <w:pPr>
+        <w:tabs>
+          <w:tab w:val="left" w:pos="3366"/>
+        </w:tabs>
+        <w:jc w:val="both"/>
+        <w:rPr>
+          <w:rFonts w:ascii="Arial" w:hAnsi="Arial" w:cs="Arial"/>
+        </w:rPr>
+      </w:pPr>
+    </w:p>
+    <w:p>
+      <w:pPr>
+        <w:tabs>
+          <w:tab w:val="left" w:pos="3366"/>
+        </w:tabs>
+        <w:jc w:val="both"/>
+        <w:rPr>
+          <w:rFonts w:ascii="Arial" w:hAnsi="Arial" w:cs="Arial"/>
+        </w:rPr>
+      </w:pPr>
+    </w:p>
+    <w:p>
+      <w:pPr>
+        <w:tabs>
+          <w:tab w:val="left" w:pos="3366"/>
+        </w:tabs>
+        <w:jc w:val="both"/>
+        <w:rPr>
+          <w:rFonts w:ascii="Arial" w:hAnsi="Arial" w:cs="Arial"/>
+        </w:rPr>
+      </w:pPr>
+      <w:r>
+        <w:rPr>
+          <w:rFonts w:ascii="Arial" w:hAnsi="Arial" w:cs="Arial"/>
+        </w:rPr>
+        <w:lastRenderedPageBreak/>
+        <w:t xml:space="preserve">Ejercicio 2: </w:t>
+      </w:r>
+    </w:p>
+    <w:p>
+      <w:pPr>
+        <w:tabs>
+          <w:tab w:val="left" w:pos="3366"/>
+        </w:tabs>
+        <w:jc w:val="both"/>
+        <w:rPr>
+          <w:rFonts w:ascii="Arial" w:hAnsi="Arial" w:cs="Arial"/>
+        </w:rPr>
+      </w:pPr>
+      <w:r>
+        <w:rPr>
+          <w:rFonts w:ascii="Arial" w:hAnsi="Arial" w:cs="Arial"/>
+        </w:rPr>
+        <w:t xml:space="preserve">Muestra </w:t>
+      </w:r>
+      <w:proofErr w:type="spellStart"/>
+      <w:r>
+        <w:rPr>
+          <w:rFonts w:ascii="Arial" w:hAnsi="Arial" w:cs="Arial"/>
+        </w:rPr>
+        <w:t>empreas</w:t>
+      </w:r>
+      <w:proofErr w:type="spellEnd"/>
+      <w:r>
+        <w:rPr>
+          <w:rFonts w:ascii="Arial" w:hAnsi="Arial" w:cs="Arial"/>
+        </w:rPr>
+        <w:t xml:space="preserve">, población de la tabla clientes solo los pedidos que no se han pagado con tarjeta. </w:t>
+      </w:r>
+    </w:p>
+    <w:p>
+      <w:pPr>
+        <w:tabs>
+          <w:tab w:val="left" w:pos="3366"/>
+        </w:tabs>
+        <w:rPr>
+          <w:rFonts w:ascii="Arial" w:hAnsi="Arial" w:cs="Arial"/>
+        </w:rPr>
+      </w:pPr>
+      <w:r>
+        <w:rPr>
+          <w:rFonts w:ascii="Arial" w:hAnsi="Arial" w:cs="Arial"/>
+        </w:rPr>
+        <w:t>SELECT EMPRESA, POBLACIÓN FROM CLIENTES WHERE CÓDIGOARTÍCULO IN (SELECT</w:t>
+      </w:r>
+      <w:r>
+        <w:rPr>
+          <w:rFonts w:ascii="Arial" w:hAnsi="Arial" w:cs="Arial"/>
+        </w:rPr>
+        <w:t xml:space="preserve"> `NÚMERO DE PEDIDO` FRO</w:t>
+      </w:r>
+      <w:r>
+        <w:rPr>
+          <w:rFonts w:ascii="Arial" w:hAnsi="Arial" w:cs="Arial"/>
+        </w:rPr>
+        <w:t>M PEDIDOS WHERE `FORMA DE PAGO` = TARJETA)</w:t>
+      </w:r>
+      <w:r>
+        <w:rPr>
+          <w:rFonts w:ascii="Arial" w:hAnsi="Arial" w:cs="Arial"/>
+        </w:rPr>
+        <w:t>;</w:t>
+      </w:r>
+    </w:p>
+    <w:p>
+      <w:pPr>
+        <w:tabs>
+          <w:tab w:val="left" w:pos="3366"/>
+        </w:tabs>
+        <w:rPr>
+          <w:rFonts w:ascii="Arial" w:hAnsi="Arial" w:cs="Arial"/>
+        </w:rPr>
+      </w:pPr>
+      <w:r>
+        <w:rPr>
+          <w:rFonts w:ascii="Arial" w:hAnsi="Arial" w:cs="Arial"/>
+        </w:rPr>
+        <w:t>&lt;&gt;</w:t>
+      </w:r>
+      <w:r>
+        <w:rPr>
+          <w:rFonts w:ascii="Arial" w:hAnsi="Arial" w:cs="Arial"/>
+        </w:rPr>
+        <w:sym w:font="Wingdings" w:char="F0E0"/>
+      </w:r>
+      <w:r>
+        <w:rPr>
+          <w:rFonts w:ascii="Arial" w:hAnsi="Arial" w:cs="Arial"/>
+        </w:rPr>
+        <w:t xml:space="preserve"> TAMBIÉN SE PODRÍA HABER PUESTO ese símbolo que indica diferencia entre uno y el otro. </w:t>
+      </w:r>
+    </w:p>
+    <w:p>
+      <w:pPr>
+        <w:tabs>
+          <w:tab w:val="left" w:pos="3366"/>
+        </w:tabs>
+        <w:rPr>
+          <w:rFonts w:ascii="Arial" w:hAnsi="Arial" w:cs="Arial"/>
+        </w:rPr>
+      </w:pPr>
+      <w:r>
+        <w:rPr>
+          <w:rFonts w:ascii="Arial" w:hAnsi="Arial" w:cs="Arial"/>
+        </w:rPr>
+        <w:t xml:space="preserve">El examen llegará hasta subconsultas de listas. </w:t>
+      </w:r>
+    </w:p>
+    <w:p>
+      <w:pPr>
+        <w:pStyle w:val="Prrafodelista"/>
+        <w:numPr>
+          <w:ilvl w:val="0"/>
+          <w:numId w:val="29"/>
+        </w:numPr>
+        <w:tabs>
+          <w:tab w:val="left" w:pos="3366"/>
+        </w:tabs>
+        <w:jc w:val="both"/>
+        <w:rPr>
+          <w:rFonts w:ascii="Arial" w:hAnsi="Arial" w:cs="Arial"/>
+        </w:rPr>
+      </w:pPr>
+    </w:p>
+    <w:p>
+      <w:pPr>
+        <w:pStyle w:val="Prrafodelista"/>
+        <w:numPr>
+          <w:ilvl w:val="0"/>
+          <w:numId w:val="29"/>
+        </w:numPr>
+        <w:tabs>
+          <w:tab w:val="left" w:pos="3366"/>
+        </w:tabs>
+        <w:jc w:val="both"/>
+        <w:rPr>
+          <w:rFonts w:ascii="Arial" w:hAnsi="Arial" w:cs="Arial"/>
+        </w:rPr>
+      </w:pPr>
+      <w:r>
+        <w:rPr>
+          <w:noProof/>
+        </w:rPr>
+        <w:drawing>
+          <wp:inline distT="0" distB="0" distL="0" distR="0" wp14:anchorId="31F2B6E0" wp14:editId="42E1ED10">
+            <wp:extent cx="5400040" cy="3723640"/>
+            <wp:effectExtent l="0" t="0" r="0" b="0"/>
+            <wp:docPr id="49" name="Imagen 49"/>
+            <wp:cNvGraphicFramePr>
+              <a:graphicFrameLocks xmlns:a="http://schemas.openxmlformats.org/drawingml/2006/main" noChangeAspect="1"/>
+            </wp:cNvGraphicFramePr>
+            <a:graphic xmlns:a="http://schemas.openxmlformats.org/drawingml/2006/main">
+              <a:graphicData uri="http://schemas.openxmlformats.org/drawingml/2006/picture">
+                <pic:pic xmlns:pic="http://schemas.openxmlformats.org/drawingml/2006/picture">
+                  <pic:nvPicPr>
+                    <pic:cNvPr id="1" name=""/>
+                    <pic:cNvPicPr/>
+                  </pic:nvPicPr>
+                  <pic:blipFill>
+                    <a:blip r:embed="rId61"/>
+                    <a:stretch>
+                      <a:fillRect/>
+                    </a:stretch>
+                  </pic:blipFill>
+                  <pic:spPr>
+                    <a:xfrm>
+                      <a:off x="0" y="0"/>
+                      <a:ext cx="5400040" cy="3723640"/>
+                    </a:xfrm>
+                    <a:prstGeom prst="rect">
+                      <a:avLst/>
+                    </a:prstGeom>
+                  </pic:spPr>
+                </pic:pic>
+              </a:graphicData>
+            </a:graphic>
+          </wp:inline>
+        </w:drawing>
+      </w:r>
       <w:proofErr w:type="spellStart"/>
       <w:r>
         <w:rPr>
@@ -21939,6 +23698,118 @@
 <file path=word/numbering.xml><?xml version="1.0" encoding="utf-8"?>
 <w:numbering xmlns:wpc="http://schemas.microsoft.com/office/word/2010/wordprocessingCanvas" xmlns:cx="http://schemas.microsoft.com/office/drawing/2014/chartex" xmlns:cx1="http://schemas.microsoft.com/office/drawing/2015/9/8/chartex" xmlns:cx2="http://schemas.microsoft.com/office/drawing/2015/10/21/chartex" xmlns:cx3="http://schemas.microsoft.com/office/drawing/2016/5/9/chartex" xmlns:cx4="http://schemas.microsoft.com/office/drawing/2016/5/10/chartex" xmlns:cx5="http://schemas.microsoft.com/office/drawing/2016/5/11/chartex" xmlns:cx6="http://schemas.microsoft.com/office/drawing/2016/5/12/chartex" xmlns:cx7="http://schemas.microsoft.com/office/drawing/2016/5/13/chartex" xmlns:cx8="http://schemas.microsoft.com/office/drawing/2016/5/14/chartex" xmlns:mc="http://schemas.openxmlformats.org/markup-compatibility/2006" xmlns:aink="http://schemas.microsoft.com/office/drawing/2016/ink" xmlns:am3d="http://schemas.microsoft.com/office/drawing/2017/model3d" xmlns:o="urn:schemas-microsoft-com:office:office" xmlns:oel="http://schemas.microsoft.com/office/2019/extlst" xmlns:r="http://schemas.openxmlformats.org/officeDocument/2006/relationships" xmlns:m="http://schemas.openxmlformats.org/officeDocument/2006/math" xmlns:v="urn:schemas-microsoft-com:vml" xmlns:wp14="http://schemas.microsoft.com/office/word/2010/wordprocessingDrawing" xmlns:wp="http://schemas.openxmlformats.org/drawingml/2006/wordprocessingDrawing" xmlns:w10="urn:schemas-microsoft-com:office:word" xmlns:w="http://schemas.openxmlformats.org/wordprocessingml/2006/main" xmlns:w14="http://schemas.microsoft.com/office/word/2010/wordml" xmlns:w15="http://schemas.microsoft.com/office/word/2012/wordml" xmlns:w16cex="http://schemas.microsoft.com/office/word/2018/wordml/cex" xmlns:w16cid="http://schemas.microsoft.com/office/word/2016/wordml/cid" xmlns:w16="http://schemas.microsoft.com/office/word/2018/wordml" xmlns:w16sdtdh="http://schemas.microsoft.com/office/word/2020/wordml/sdtdatahash" xmlns:w16se="http://schemas.microsoft.com/office/word/2015/wordml/symex" xmlns:wpg="http://schemas.microsoft.com/office/word/2010/wordprocessingGroup" xmlns:wpi="http://schemas.microsoft.com/office/word/2010/wordprocessingInk" xmlns:wne="http://schemas.microsoft.com/office/word/2006/wordml" xmlns:wps="http://schemas.microsoft.com/office/word/2010/wordprocessingShape" mc:Ignorable="w14 w15 w16se w16cid w16 w16cex w16sdtdh wp14">
   <w:abstractNum w:abstractNumId="0" w15:restartNumberingAfterBreak="0">
+    <w:nsid w:val="061460F0"/>
+    <w:multiLevelType w:val="hybridMultilevel"/>
+    <w:tmpl w:val="78E43646"/>
+    <w:lvl w:ilvl="0" w:tplc="203CF16C">
+      <w:numFmt w:val="bullet"/>
+      <w:lvlText w:val=""/>
+      <w:lvlJc w:val="left"/>
+      <w:pPr>
+        <w:ind w:left="360" w:hanging="360"/>
+      </w:pPr>
+      <w:rPr>
+        <w:rFonts w:ascii="Symbol" w:eastAsiaTheme="minorHAnsi" w:hAnsi="Symbol" w:cs="Arial" w:hint="default"/>
+      </w:rPr>
+    </w:lvl>
+    <w:lvl w:ilvl="1" w:tplc="0C0A0003" w:tentative="1">
+      <w:start w:val="1"/>
+      <w:numFmt w:val="bullet"/>
+      <w:lvlText w:val="o"/>
+      <w:lvlJc w:val="left"/>
+      <w:pPr>
+        <w:ind w:left="1080" w:hanging="360"/>
+      </w:pPr>
+      <w:rPr>
+        <w:rFonts w:ascii="Courier New" w:hAnsi="Courier New" w:cs="Courier New" w:hint="default"/>
+      </w:rPr>
+    </w:lvl>
+    <w:lvl w:ilvl="2" w:tplc="0C0A0005" w:tentative="1">
+      <w:start w:val="1"/>
+      <w:numFmt w:val="bullet"/>
+      <w:lvlText w:val=""/>
+      <w:lvlJc w:val="left"/>
+      <w:pPr>
+        <w:ind w:left="1800" w:hanging="360"/>
+      </w:pPr>
+      <w:rPr>
+        <w:rFonts w:ascii="Wingdings" w:hAnsi="Wingdings" w:hint="default"/>
+      </w:rPr>
+    </w:lvl>
+    <w:lvl w:ilvl="3" w:tplc="0C0A0001" w:tentative="1">
+      <w:start w:val="1"/>
+      <w:numFmt w:val="bullet"/>
+      <w:lvlText w:val=""/>
+      <w:lvlJc w:val="left"/>
+      <w:pPr>
+        <w:ind w:left="2520" w:hanging="360"/>
+      </w:pPr>
+      <w:rPr>
+        <w:rFonts w:ascii="Symbol" w:hAnsi="Symbol" w:hint="default"/>
+      </w:rPr>
+    </w:lvl>
+    <w:lvl w:ilvl="4" w:tplc="0C0A0003" w:tentative="1">
+      <w:start w:val="1"/>
+      <w:numFmt w:val="bullet"/>
+      <w:lvlText w:val="o"/>
+      <w:lvlJc w:val="left"/>
+      <w:pPr>
+        <w:ind w:left="3240" w:hanging="360"/>
+      </w:pPr>
+      <w:rPr>
+        <w:rFonts w:ascii="Courier New" w:hAnsi="Courier New" w:cs="Courier New" w:hint="default"/>
+      </w:rPr>
+    </w:lvl>
+    <w:lvl w:ilvl="5" w:tplc="0C0A0005" w:tentative="1">
+      <w:start w:val="1"/>
+      <w:numFmt w:val="bullet"/>
+      <w:lvlText w:val=""/>
+      <w:lvlJc w:val="left"/>
+      <w:pPr>
+        <w:ind w:left="3960" w:hanging="360"/>
+      </w:pPr>
+      <w:rPr>
+        <w:rFonts w:ascii="Wingdings" w:hAnsi="Wingdings" w:hint="default"/>
+      </w:rPr>
+    </w:lvl>
+    <w:lvl w:ilvl="6" w:tplc="0C0A0001" w:tentative="1">
+      <w:start w:val="1"/>
+      <w:numFmt w:val="bullet"/>
+      <w:lvlText w:val=""/>
+      <w:lvlJc w:val="left"/>
+      <w:pPr>
+        <w:ind w:left="4680" w:hanging="360"/>
+      </w:pPr>
+      <w:rPr>
+        <w:rFonts w:ascii="Symbol" w:hAnsi="Symbol" w:hint="default"/>
+      </w:rPr>
+    </w:lvl>
+    <w:lvl w:ilvl="7" w:tplc="0C0A0003" w:tentative="1">
+      <w:start w:val="1"/>
+      <w:numFmt w:val="bullet"/>
+      <w:lvlText w:val="o"/>
+      <w:lvlJc w:val="left"/>
+      <w:pPr>
+        <w:ind w:left="5400" w:hanging="360"/>
+      </w:pPr>
+      <w:rPr>
+        <w:rFonts w:ascii="Courier New" w:hAnsi="Courier New" w:cs="Courier New" w:hint="default"/>
+      </w:rPr>
+    </w:lvl>
+    <w:lvl w:ilvl="8" w:tplc="0C0A0005" w:tentative="1">
+      <w:start w:val="1"/>
+      <w:numFmt w:val="bullet"/>
+      <w:lvlText w:val=""/>
+      <w:lvlJc w:val="left"/>
+      <w:pPr>
+        <w:ind w:left="6120" w:hanging="360"/>
+      </w:pPr>
+      <w:rPr>
+        <w:rFonts w:ascii="Wingdings" w:hAnsi="Wingdings" w:hint="default"/>
+      </w:rPr>
+    </w:lvl>
+  </w:abstractNum>
+  <w:abstractNum w:abstractNumId="1" w15:restartNumberingAfterBreak="0">
     <w:nsid w:val="0A1C14E9"/>
     <w:multiLevelType w:val="hybridMultilevel"/>
     <w:tmpl w:val="B8227D68"/>
@@ -22050,7 +23921,7 @@
       </w:rPr>
     </w:lvl>
   </w:abstractNum>
-  <w:abstractNum w:abstractNumId="1" w15:restartNumberingAfterBreak="0">
+  <w:abstractNum w:abstractNumId="2" w15:restartNumberingAfterBreak="0">
     <w:nsid w:val="18065DE5"/>
     <w:multiLevelType w:val="hybridMultilevel"/>
     <w:tmpl w:val="DAAA4D0C"/>
@@ -22162,7 +24033,7 @@
       </w:rPr>
     </w:lvl>
   </w:abstractNum>
-  <w:abstractNum w:abstractNumId="2" w15:restartNumberingAfterBreak="0">
+  <w:abstractNum w:abstractNumId="3" w15:restartNumberingAfterBreak="0">
     <w:nsid w:val="1A4209AF"/>
     <w:multiLevelType w:val="hybridMultilevel"/>
     <w:tmpl w:val="988013D0"/>
@@ -22275,7 +24146,7 @@
       </w:rPr>
     </w:lvl>
   </w:abstractNum>
-  <w:abstractNum w:abstractNumId="3" w15:restartNumberingAfterBreak="0">
+  <w:abstractNum w:abstractNumId="4" w15:restartNumberingAfterBreak="0">
     <w:nsid w:val="1DB01C64"/>
     <w:multiLevelType w:val="hybridMultilevel"/>
     <w:tmpl w:val="C7D61636"/>
@@ -22364,7 +24235,7 @@
       </w:pPr>
     </w:lvl>
   </w:abstractNum>
-  <w:abstractNum w:abstractNumId="4" w15:restartNumberingAfterBreak="0">
+  <w:abstractNum w:abstractNumId="5" w15:restartNumberingAfterBreak="0">
     <w:nsid w:val="1EF71EA8"/>
     <w:multiLevelType w:val="hybridMultilevel"/>
     <w:tmpl w:val="A6160654"/>
@@ -22476,7 +24347,7 @@
       </w:rPr>
     </w:lvl>
   </w:abstractNum>
-  <w:abstractNum w:abstractNumId="5" w15:restartNumberingAfterBreak="0">
+  <w:abstractNum w:abstractNumId="6" w15:restartNumberingAfterBreak="0">
     <w:nsid w:val="1F5414EF"/>
     <w:multiLevelType w:val="hybridMultilevel"/>
     <w:tmpl w:val="ABD47E2A"/>
@@ -22588,7 +24459,7 @@
       </w:rPr>
     </w:lvl>
   </w:abstractNum>
-  <w:abstractNum w:abstractNumId="6" w15:restartNumberingAfterBreak="0">
+  <w:abstractNum w:abstractNumId="7" w15:restartNumberingAfterBreak="0">
     <w:nsid w:val="2342467E"/>
     <w:multiLevelType w:val="hybridMultilevel"/>
     <w:tmpl w:val="0B5E89DE"/>
@@ -22700,7 +24571,7 @@
       </w:rPr>
     </w:lvl>
   </w:abstractNum>
-  <w:abstractNum w:abstractNumId="7" w15:restartNumberingAfterBreak="0">
+  <w:abstractNum w:abstractNumId="8" w15:restartNumberingAfterBreak="0">
     <w:nsid w:val="23977E67"/>
     <w:multiLevelType w:val="hybridMultilevel"/>
     <w:tmpl w:val="2A36A664"/>
@@ -22813,7 +24684,7 @@
       </w:rPr>
     </w:lvl>
   </w:abstractNum>
-  <w:abstractNum w:abstractNumId="8" w15:restartNumberingAfterBreak="0">
+  <w:abstractNum w:abstractNumId="9" w15:restartNumberingAfterBreak="0">
     <w:nsid w:val="2534666D"/>
     <w:multiLevelType w:val="hybridMultilevel"/>
     <w:tmpl w:val="7AB02712"/>
@@ -22926,7 +24797,7 @@
       </w:rPr>
     </w:lvl>
   </w:abstractNum>
-  <w:abstractNum w:abstractNumId="9" w15:restartNumberingAfterBreak="0">
+  <w:abstractNum w:abstractNumId="10" w15:restartNumberingAfterBreak="0">
     <w:nsid w:val="29111D03"/>
     <w:multiLevelType w:val="hybridMultilevel"/>
     <w:tmpl w:val="6FD853D2"/>
@@ -23038,7 +24909,7 @@
       </w:rPr>
     </w:lvl>
   </w:abstractNum>
-  <w:abstractNum w:abstractNumId="10" w15:restartNumberingAfterBreak="0">
+  <w:abstractNum w:abstractNumId="11" w15:restartNumberingAfterBreak="0">
     <w:nsid w:val="2C8B11E7"/>
     <w:multiLevelType w:val="hybridMultilevel"/>
     <w:tmpl w:val="08AE66F4"/>
@@ -23150,7 +25021,7 @@
       </w:rPr>
     </w:lvl>
   </w:abstractNum>
-  <w:abstractNum w:abstractNumId="11" w15:restartNumberingAfterBreak="0">
+  <w:abstractNum w:abstractNumId="12" w15:restartNumberingAfterBreak="0">
     <w:nsid w:val="36D71DA5"/>
     <w:multiLevelType w:val="hybridMultilevel"/>
     <w:tmpl w:val="57E07DCE"/>
@@ -23239,7 +25110,7 @@
       </w:pPr>
     </w:lvl>
   </w:abstractNum>
-  <w:abstractNum w:abstractNumId="12" w15:restartNumberingAfterBreak="0">
+  <w:abstractNum w:abstractNumId="13" w15:restartNumberingAfterBreak="0">
     <w:nsid w:val="37E75594"/>
     <w:multiLevelType w:val="hybridMultilevel"/>
     <w:tmpl w:val="9A82D778"/>
@@ -23352,7 +25223,7 @@
       </w:rPr>
     </w:lvl>
   </w:abstractNum>
-  <w:abstractNum w:abstractNumId="13" w15:restartNumberingAfterBreak="0">
+  <w:abstractNum w:abstractNumId="14" w15:restartNumberingAfterBreak="0">
     <w:nsid w:val="402344E8"/>
     <w:multiLevelType w:val="multilevel"/>
     <w:tmpl w:val="683E81CC"/>
@@ -23456,7 +25327,7 @@
       </w:rPr>
     </w:lvl>
   </w:abstractNum>
-  <w:abstractNum w:abstractNumId="14" w15:restartNumberingAfterBreak="0">
+  <w:abstractNum w:abstractNumId="15" w15:restartNumberingAfterBreak="0">
     <w:nsid w:val="40DB4289"/>
     <w:multiLevelType w:val="hybridMultilevel"/>
     <w:tmpl w:val="99BEA00A"/>
@@ -23568,7 +25439,7 @@
       </w:rPr>
     </w:lvl>
   </w:abstractNum>
-  <w:abstractNum w:abstractNumId="15" w15:restartNumberingAfterBreak="0">
+  <w:abstractNum w:abstractNumId="16" w15:restartNumberingAfterBreak="0">
     <w:nsid w:val="46724194"/>
     <w:multiLevelType w:val="hybridMultilevel"/>
     <w:tmpl w:val="17FC884E"/>
@@ -23680,7 +25551,7 @@
       </w:rPr>
     </w:lvl>
   </w:abstractNum>
-  <w:abstractNum w:abstractNumId="16" w15:restartNumberingAfterBreak="0">
+  <w:abstractNum w:abstractNumId="17" w15:restartNumberingAfterBreak="0">
     <w:nsid w:val="4ADA4CB9"/>
     <w:multiLevelType w:val="hybridMultilevel"/>
     <w:tmpl w:val="383E0272"/>
@@ -23793,7 +25664,7 @@
       </w:rPr>
     </w:lvl>
   </w:abstractNum>
-  <w:abstractNum w:abstractNumId="17" w15:restartNumberingAfterBreak="0">
+  <w:abstractNum w:abstractNumId="18" w15:restartNumberingAfterBreak="0">
     <w:nsid w:val="4EF60384"/>
     <w:multiLevelType w:val="hybridMultilevel"/>
     <w:tmpl w:val="34588A38"/>
@@ -23905,7 +25776,7 @@
       </w:rPr>
     </w:lvl>
   </w:abstractNum>
-  <w:abstractNum w:abstractNumId="18" w15:restartNumberingAfterBreak="0">
+  <w:abstractNum w:abstractNumId="19" w15:restartNumberingAfterBreak="0">
     <w:nsid w:val="507F5735"/>
     <w:multiLevelType w:val="hybridMultilevel"/>
     <w:tmpl w:val="0EFA0448"/>
@@ -23994,7 +25865,7 @@
       </w:pPr>
     </w:lvl>
   </w:abstractNum>
-  <w:abstractNum w:abstractNumId="19" w15:restartNumberingAfterBreak="0">
+  <w:abstractNum w:abstractNumId="20" w15:restartNumberingAfterBreak="0">
     <w:nsid w:val="531212D7"/>
     <w:multiLevelType w:val="hybridMultilevel"/>
     <w:tmpl w:val="845EA8DA"/>
@@ -24106,7 +25977,7 @@
       </w:rPr>
     </w:lvl>
   </w:abstractNum>
-  <w:abstractNum w:abstractNumId="20" w15:restartNumberingAfterBreak="0">
+  <w:abstractNum w:abstractNumId="21" w15:restartNumberingAfterBreak="0">
     <w:nsid w:val="54C256F5"/>
     <w:multiLevelType w:val="hybridMultilevel"/>
     <w:tmpl w:val="7464A93E"/>
@@ -24195,7 +26066,7 @@
       </w:pPr>
     </w:lvl>
   </w:abstractNum>
-  <w:abstractNum w:abstractNumId="21" w15:restartNumberingAfterBreak="0">
+  <w:abstractNum w:abstractNumId="22" w15:restartNumberingAfterBreak="0">
     <w:nsid w:val="5642651D"/>
     <w:multiLevelType w:val="hybridMultilevel"/>
     <w:tmpl w:val="90D837EE"/>
@@ -24308,7 +26179,7 @@
       </w:rPr>
     </w:lvl>
   </w:abstractNum>
-  <w:abstractNum w:abstractNumId="22" w15:restartNumberingAfterBreak="0">
+  <w:abstractNum w:abstractNumId="23" w15:restartNumberingAfterBreak="0">
     <w:nsid w:val="5B077020"/>
     <w:multiLevelType w:val="hybridMultilevel"/>
     <w:tmpl w:val="9E70CAE4"/>
@@ -24397,7 +26268,7 @@
       </w:pPr>
     </w:lvl>
   </w:abstractNum>
-  <w:abstractNum w:abstractNumId="23" w15:restartNumberingAfterBreak="0">
+  <w:abstractNum w:abstractNumId="24" w15:restartNumberingAfterBreak="0">
     <w:nsid w:val="5B6030A9"/>
     <w:multiLevelType w:val="hybridMultilevel"/>
     <w:tmpl w:val="1AE8B59A"/>
@@ -24509,7 +26380,7 @@
       </w:rPr>
     </w:lvl>
   </w:abstractNum>
-  <w:abstractNum w:abstractNumId="24" w15:restartNumberingAfterBreak="0">
+  <w:abstractNum w:abstractNumId="25" w15:restartNumberingAfterBreak="0">
     <w:nsid w:val="5B96425F"/>
     <w:multiLevelType w:val="hybridMultilevel"/>
     <w:tmpl w:val="01F2EC74"/>
@@ -24622,7 +26493,7 @@
       </w:rPr>
     </w:lvl>
   </w:abstractNum>
-  <w:abstractNum w:abstractNumId="25" w15:restartNumberingAfterBreak="0">
+  <w:abstractNum w:abstractNumId="26" w15:restartNumberingAfterBreak="0">
     <w:nsid w:val="5DA00323"/>
     <w:multiLevelType w:val="hybridMultilevel"/>
     <w:tmpl w:val="B3CAC972"/>
@@ -24711,7 +26582,7 @@
       </w:pPr>
     </w:lvl>
   </w:abstractNum>
-  <w:abstractNum w:abstractNumId="26" w15:restartNumberingAfterBreak="0">
+  <w:abstractNum w:abstractNumId="27" w15:restartNumberingAfterBreak="0">
     <w:nsid w:val="618E4793"/>
     <w:multiLevelType w:val="hybridMultilevel"/>
     <w:tmpl w:val="4568213C"/>
@@ -24726,7 +26597,7 @@
         <w:rFonts w:ascii="Wingdings" w:eastAsiaTheme="minorHAnsi" w:hAnsi="Wingdings" w:cs="Arial" w:hint="default"/>
       </w:rPr>
     </w:lvl>
-    <w:lvl w:ilvl="1" w:tplc="0C0A0003" w:tentative="1">
+    <w:lvl w:ilvl="1" w:tplc="0C0A0003">
       <w:start w:val="1"/>
       <w:numFmt w:val="bullet"/>
       <w:lvlText w:val="o"/>
@@ -24823,7 +26694,7 @@
       </w:rPr>
     </w:lvl>
   </w:abstractNum>
-  <w:abstractNum w:abstractNumId="27" w15:restartNumberingAfterBreak="0">
+  <w:abstractNum w:abstractNumId="28" w15:restartNumberingAfterBreak="0">
     <w:nsid w:val="64B36CCB"/>
     <w:multiLevelType w:val="hybridMultilevel"/>
     <w:tmpl w:val="D92C2E76"/>
@@ -24912,7 +26783,7 @@
       </w:pPr>
     </w:lvl>
   </w:abstractNum>
-  <w:abstractNum w:abstractNumId="28" w15:restartNumberingAfterBreak="0">
+  <w:abstractNum w:abstractNumId="29" w15:restartNumberingAfterBreak="0">
     <w:nsid w:val="6570496B"/>
     <w:multiLevelType w:val="hybridMultilevel"/>
     <w:tmpl w:val="4D8EA03C"/>
@@ -25025,7 +26896,7 @@
       </w:rPr>
     </w:lvl>
   </w:abstractNum>
-  <w:abstractNum w:abstractNumId="29" w15:restartNumberingAfterBreak="0">
+  <w:abstractNum w:abstractNumId="30" w15:restartNumberingAfterBreak="0">
     <w:nsid w:val="6D5D66DC"/>
     <w:multiLevelType w:val="hybridMultilevel"/>
     <w:tmpl w:val="5102296A"/>
@@ -25114,7 +26985,119 @@
       </w:pPr>
     </w:lvl>
   </w:abstractNum>
-  <w:abstractNum w:abstractNumId="30" w15:restartNumberingAfterBreak="0">
+  <w:abstractNum w:abstractNumId="31" w15:restartNumberingAfterBreak="0">
+    <w:nsid w:val="76E16341"/>
+    <w:multiLevelType w:val="hybridMultilevel"/>
+    <w:tmpl w:val="DE54BE10"/>
+    <w:lvl w:ilvl="0" w:tplc="370AEF74">
+      <w:numFmt w:val="bullet"/>
+      <w:lvlText w:val=""/>
+      <w:lvlJc w:val="left"/>
+      <w:pPr>
+        <w:ind w:left="720" w:hanging="360"/>
+      </w:pPr>
+      <w:rPr>
+        <w:rFonts w:ascii="Symbol" w:eastAsiaTheme="minorHAnsi" w:hAnsi="Symbol" w:cs="Arial" w:hint="default"/>
+      </w:rPr>
+    </w:lvl>
+    <w:lvl w:ilvl="1" w:tplc="0C0A0003" w:tentative="1">
+      <w:start w:val="1"/>
+      <w:numFmt w:val="bullet"/>
+      <w:lvlText w:val="o"/>
+      <w:lvlJc w:val="left"/>
+      <w:pPr>
+        <w:ind w:left="1440" w:hanging="360"/>
+      </w:pPr>
+      <w:rPr>
+        <w:rFonts w:ascii="Courier New" w:hAnsi="Courier New" w:cs="Courier New" w:hint="default"/>
+      </w:rPr>
+    </w:lvl>
+    <w:lvl w:ilvl="2" w:tplc="0C0A0005" w:tentative="1">
+      <w:start w:val="1"/>
+      <w:numFmt w:val="bullet"/>
+      <w:lvlText w:val=""/>
+      <w:lvlJc w:val="left"/>
+      <w:pPr>
+        <w:ind w:left="2160" w:hanging="360"/>
+      </w:pPr>
+      <w:rPr>
+        <w:rFonts w:ascii="Wingdings" w:hAnsi="Wingdings" w:hint="default"/>
+      </w:rPr>
+    </w:lvl>
+    <w:lvl w:ilvl="3" w:tplc="0C0A0001" w:tentative="1">
+      <w:start w:val="1"/>
+      <w:numFmt w:val="bullet"/>
+      <w:lvlText w:val=""/>
+      <w:lvlJc w:val="left"/>
+      <w:pPr>
+        <w:ind w:left="2880" w:hanging="360"/>
+      </w:pPr>
+      <w:rPr>
+        <w:rFonts w:ascii="Symbol" w:hAnsi="Symbol" w:hint="default"/>
+      </w:rPr>
+    </w:lvl>
+    <w:lvl w:ilvl="4" w:tplc="0C0A0003" w:tentative="1">
+      <w:start w:val="1"/>
+      <w:numFmt w:val="bullet"/>
+      <w:lvlText w:val="o"/>
+      <w:lvlJc w:val="left"/>
+      <w:pPr>
+        <w:ind w:left="3600" w:hanging="360"/>
+      </w:pPr>
+      <w:rPr>
+        <w:rFonts w:ascii="Courier New" w:hAnsi="Courier New" w:cs="Courier New" w:hint="default"/>
+      </w:rPr>
+    </w:lvl>
+    <w:lvl w:ilvl="5" w:tplc="0C0A0005" w:tentative="1">
+      <w:start w:val="1"/>
+      <w:numFmt w:val="bullet"/>
+      <w:lvlText w:val=""/>
+      <w:lvlJc w:val="left"/>
+      <w:pPr>
+        <w:ind w:left="4320" w:hanging="360"/>
+      </w:pPr>
+      <w:rPr>
+        <w:rFonts w:ascii="Wingdings" w:hAnsi="Wingdings" w:hint="default"/>
+      </w:rPr>
+    </w:lvl>
+    <w:lvl w:ilvl="6" w:tplc="0C0A0001" w:tentative="1">
+      <w:start w:val="1"/>
+      <w:numFmt w:val="bullet"/>
+      <w:lvlText w:val=""/>
+      <w:lvlJc w:val="left"/>
+      <w:pPr>
+        <w:ind w:left="5040" w:hanging="360"/>
+      </w:pPr>
+      <w:rPr>
+        <w:rFonts w:ascii="Symbol" w:hAnsi="Symbol" w:hint="default"/>
+      </w:rPr>
+    </w:lvl>
+    <w:lvl w:ilvl="7" w:tplc="0C0A0003" w:tentative="1">
+      <w:start w:val="1"/>
+      <w:numFmt w:val="bullet"/>
+      <w:lvlText w:val="o"/>
+      <w:lvlJc w:val="left"/>
+      <w:pPr>
+        <w:ind w:left="5760" w:hanging="360"/>
+      </w:pPr>
+      <w:rPr>
+        <w:rFonts w:ascii="Courier New" w:hAnsi="Courier New" w:cs="Courier New" w:hint="default"/>
+      </w:rPr>
+    </w:lvl>
+    <w:lvl w:ilvl="8" w:tplc="0C0A0005" w:tentative="1">
+      <w:start w:val="1"/>
+      <w:numFmt w:val="bullet"/>
+      <w:lvlText w:val=""/>
+      <w:lvlJc w:val="left"/>
+      <w:pPr>
+        <w:ind w:left="6480" w:hanging="360"/>
+      </w:pPr>
+      <w:rPr>
+        <w:rFonts w:ascii="Wingdings" w:hAnsi="Wingdings" w:hint="default"/>
+      </w:rPr>
+    </w:lvl>
+  </w:abstractNum>
+  <w:abstractNum w:abstractNumId="32" w15:restartNumberingAfterBreak="0">
     <w:nsid w:val="77FE2F69"/>
     <w:multiLevelType w:val="hybridMultilevel"/>
     <w:tmpl w:val="35962070"/>
@@ -25228,97 +27211,103 @@
     </w:lvl>
   </w:abstractNum>
   <w:num w:numId="1" w16cid:durableId="1824543779">
+    <w:abstractNumId w:val="24"/>
+  </w:num>
+  <w:num w:numId="2" w16cid:durableId="1090388333">
+    <w:abstractNumId w:val="18"/>
+  </w:num>
+  <w:num w:numId="3" w16cid:durableId="1995059502">
+    <w:abstractNumId w:val="1"/>
+  </w:num>
+  <w:num w:numId="4" w16cid:durableId="273557369">
+    <w:abstractNumId w:val="20"/>
+  </w:num>
+  <w:num w:numId="5" w16cid:durableId="39988089">
+    <w:abstractNumId w:val="11"/>
+  </w:num>
+  <w:num w:numId="6" w16cid:durableId="186263632">
+    <w:abstractNumId w:val="28"/>
+  </w:num>
+  <w:num w:numId="7" w16cid:durableId="693463872">
+    <w:abstractNumId w:val="3"/>
+  </w:num>
+  <w:num w:numId="8" w16cid:durableId="2052419992">
+    <w:abstractNumId w:val="5"/>
+  </w:num>
+  <w:num w:numId="9" w16cid:durableId="556359882">
+    <w:abstractNumId w:val="15"/>
+  </w:num>
+  <w:num w:numId="10" w16cid:durableId="1657300833">
+    <w:abstractNumId w:val="22"/>
+  </w:num>
+  <w:num w:numId="11" w16cid:durableId="694230792">
+    <w:abstractNumId w:val="29"/>
+  </w:num>
+  <w:num w:numId="12" w16cid:durableId="293296540">
+    <w:abstractNumId w:val="30"/>
+  </w:num>
+  <w:num w:numId="13" w16cid:durableId="620847749">
+    <w:abstractNumId w:val="14"/>
+  </w:num>
+  <w:num w:numId="14" w16cid:durableId="851379580">
+    <w:abstractNumId w:val="26"/>
+  </w:num>
+  <w:num w:numId="15" w16cid:durableId="870188678">
+    <w:abstractNumId w:val="32"/>
+  </w:num>
+  <w:num w:numId="16" w16cid:durableId="1490445554">
+    <w:abstractNumId w:val="13"/>
+  </w:num>
+  <w:num w:numId="17" w16cid:durableId="1463382713">
+    <w:abstractNumId w:val="16"/>
+  </w:num>
+  <w:num w:numId="18" w16cid:durableId="1254776704">
+    <w:abstractNumId w:val="21"/>
+  </w:num>
+  <w:num w:numId="19" w16cid:durableId="1789466972">
+    <w:abstractNumId w:val="12"/>
+  </w:num>
+  <w:num w:numId="20" w16cid:durableId="1965114562">
+    <w:abstractNumId w:val="4"/>
+  </w:num>
+  <w:num w:numId="21" w16cid:durableId="1942376386">
+    <w:abstractNumId w:val="19"/>
+  </w:num>
+  <w:num w:numId="22" w16cid:durableId="1209412314">
+    <w:abstractNumId w:val="25"/>
+  </w:num>
+  <w:num w:numId="23" w16cid:durableId="1541473249">
+    <w:abstractNumId w:val="17"/>
+  </w:num>
+  <w:num w:numId="24" w16cid:durableId="107284318">
+    <w:abstractNumId w:val="9"/>
+  </w:num>
+  <w:num w:numId="25" w16cid:durableId="575171444">
+    <w:abstractNumId w:val="8"/>
+  </w:num>
+  <w:num w:numId="26" w16cid:durableId="1516990733">
     <w:abstractNumId w:val="23"/>
   </w:num>
-  <w:num w:numId="2" w16cid:durableId="1090388333">
-    <w:abstractNumId w:val="17"/>
+  <w:num w:numId="27" w16cid:durableId="2099279746">
+    <w:abstractNumId w:val="2"/>
   </w:num>
-  <w:num w:numId="3" w16cid:durableId="1995059502">
-    <w:abstractNumId w:val="0"/>
+  <w:num w:numId="28" w16cid:durableId="1265185635">
+    <w:abstractNumId w:val="7"/>
   </w:num>
-  <w:num w:numId="4" w16cid:durableId="273557369">
-    <w:abstractNumId w:val="19"/>
+  <w:num w:numId="29" w16cid:durableId="1417707272">
+    <w:abstractNumId w:val="6"/>
   </w:num>
-  <w:num w:numId="5" w16cid:durableId="39988089">
+  <w:num w:numId="30" w16cid:durableId="510223695">
+    <w:abstractNumId w:val="27"/>
+  </w:num>
+  <w:num w:numId="31" w16cid:durableId="2018267562">
     <w:abstractNumId w:val="10"/>
   </w:num>
-  <w:num w:numId="6" w16cid:durableId="186263632">
-    <w:abstractNumId w:val="27"/>
+  <w:num w:numId="32" w16cid:durableId="1395860525">
+    <w:abstractNumId w:val="31"/>
   </w:num>
-  <w:num w:numId="7" w16cid:durableId="693463872">
-    <w:abstractNumId w:val="2"/>
-  </w:num>
-  <w:num w:numId="8" w16cid:durableId="2052419992">
-    <w:abstractNumId w:val="4"/>
-  </w:num>
-  <w:num w:numId="9" w16cid:durableId="556359882">
-    <w:abstractNumId w:val="14"/>
-  </w:num>
-  <w:num w:numId="10" w16cid:durableId="1657300833">
-    <w:abstractNumId w:val="21"/>
-  </w:num>
-  <w:num w:numId="11" w16cid:durableId="694230792">
-    <w:abstractNumId w:val="28"/>
-  </w:num>
-  <w:num w:numId="12" w16cid:durableId="293296540">
-    <w:abstractNumId w:val="29"/>
-  </w:num>
-  <w:num w:numId="13" w16cid:durableId="620847749">
-    <w:abstractNumId w:val="13"/>
-  </w:num>
-  <w:num w:numId="14" w16cid:durableId="851379580">
-    <w:abstractNumId w:val="25"/>
-  </w:num>
-  <w:num w:numId="15" w16cid:durableId="870188678">
-    <w:abstractNumId w:val="30"/>
-  </w:num>
-  <w:num w:numId="16" w16cid:durableId="1490445554">
-    <w:abstractNumId w:val="12"/>
-  </w:num>
-  <w:num w:numId="17" w16cid:durableId="1463382713">
-    <w:abstractNumId w:val="15"/>
-  </w:num>
-  <w:num w:numId="18" w16cid:durableId="1254776704">
-    <w:abstractNumId w:val="20"/>
-  </w:num>
-  <w:num w:numId="19" w16cid:durableId="1789466972">
-    <w:abstractNumId w:val="11"/>
-  </w:num>
-  <w:num w:numId="20" w16cid:durableId="1965114562">
-    <w:abstractNumId w:val="3"/>
-  </w:num>
-  <w:num w:numId="21" w16cid:durableId="1942376386">
-    <w:abstractNumId w:val="18"/>
-  </w:num>
-  <w:num w:numId="22" w16cid:durableId="1209412314">
-    <w:abstractNumId w:val="24"/>
-  </w:num>
-  <w:num w:numId="23" w16cid:durableId="1541473249">
-    <w:abstractNumId w:val="16"/>
-  </w:num>
-  <w:num w:numId="24" w16cid:durableId="107284318">
-    <w:abstractNumId w:val="8"/>
-  </w:num>
-  <w:num w:numId="25" w16cid:durableId="575171444">
-    <w:abstractNumId w:val="7"/>
-  </w:num>
-  <w:num w:numId="26" w16cid:durableId="1516990733">
-    <w:abstractNumId w:val="22"/>
-  </w:num>
-  <w:num w:numId="27" w16cid:durableId="2099279746">
-    <w:abstractNumId w:val="1"/>
-  </w:num>
-  <w:num w:numId="28" w16cid:durableId="1265185635">
-    <w:abstractNumId w:val="6"/>
-  </w:num>
-  <w:num w:numId="29" w16cid:durableId="1417707272">
-    <w:abstractNumId w:val="5"/>
-  </w:num>
-  <w:num w:numId="30" w16cid:durableId="510223695">
-    <w:abstractNumId w:val="26"/>
-  </w:num>
-  <w:num w:numId="31" w16cid:durableId="2018267562">
-    <w:abstractNumId w:val="9"/>
+  <w:num w:numId="33" w16cid:durableId="1687899551">
+    <w:abstractNumId w:val="0"/>
   </w:num>
 </w:numbering>
 </file>

</xml_diff>